<commit_message>
updated documents 2 - 13
</commit_message>
<xml_diff>
--- a/02 Business Case.docx
+++ b/02 Business Case.docx
@@ -128,6 +128,7 @@
           <w:szCs w:val="28"/>
         </w:rPr>
       </w:pPr>
+      <w:bookmarkStart w:id="0" w:name="_Hlk164533216"/>
       <w:r>
         <w:rPr>
           <w:b/>
@@ -147,6 +148,7 @@
         <w:t xml:space="preserve"> New Product Launch</w:t>
       </w:r>
     </w:p>
+    <w:bookmarkEnd w:id="0"/>
     <w:p>
       <w:pPr>
         <w:jc w:val="center"/>
@@ -190,6 +192,7 @@
           <w:szCs w:val="28"/>
         </w:rPr>
       </w:pPr>
+      <w:bookmarkStart w:id="1" w:name="_Hlk164533225"/>
       <w:r>
         <w:rPr>
           <w:b/>
@@ -285,6 +288,7 @@
         <w:t>59601</w:t>
       </w:r>
     </w:p>
+    <w:bookmarkEnd w:id="1"/>
     <w:p>
       <w:pPr>
         <w:jc w:val="center"/>
@@ -1112,7 +1116,7 @@
             <w:noProof/>
             <w:webHidden/>
           </w:rPr>
-          <w:t>4</w:t>
+          <w:t>5</w:t>
         </w:r>
       </w:hyperlink>
     </w:p>
@@ -1294,7 +1298,7 @@
             <w:noProof/>
             <w:webHidden/>
           </w:rPr>
-          <w:t>5</w:t>
+          <w:t>6</w:t>
         </w:r>
       </w:hyperlink>
     </w:p>
@@ -1720,7 +1724,7 @@
           <w:rFonts w:asciiTheme="minorHAnsi" w:hAnsiTheme="minorHAnsi"/>
           <w:noProof/>
         </w:rPr>
-        <w:t>9</w:t>
+        <w:t>10</w:t>
       </w:r>
     </w:p>
     <w:p>
@@ -1864,7 +1868,7 @@
         </w:rPr>
         <w:br w:type="page"/>
       </w:r>
-      <w:bookmarkStart w:id="0" w:name="_Toc332112078"/>
+      <w:bookmarkStart w:id="2" w:name="_Toc332112078"/>
       <w:r>
         <w:rPr>
           <w:rFonts w:asciiTheme="minorHAnsi" w:hAnsiTheme="minorHAnsi"/>
@@ -1875,7 +1879,7 @@
         <w:lastRenderedPageBreak/>
         <w:t>Executive Summary</w:t>
       </w:r>
-      <w:bookmarkEnd w:id="0"/>
+      <w:bookmarkEnd w:id="2"/>
     </w:p>
     <w:p>
       <w:pPr>
@@ -1990,7 +1994,7 @@
           <w:szCs w:val="24"/>
         </w:rPr>
       </w:pPr>
-      <w:bookmarkStart w:id="1" w:name="_Toc332112079"/>
+      <w:bookmarkStart w:id="3" w:name="_Toc332112079"/>
       <w:r>
         <w:rPr>
           <w:rFonts w:asciiTheme="minorHAnsi" w:hAnsiTheme="minorHAnsi"/>
@@ -1999,7 +2003,7 @@
         </w:rPr>
         <w:t>Issue</w:t>
       </w:r>
-      <w:bookmarkEnd w:id="1"/>
+      <w:bookmarkEnd w:id="3"/>
     </w:p>
     <w:p>
       <w:pPr>
@@ -2044,7 +2048,15 @@
         <w:t xml:space="preserve"> obsolescence of current products, </w:t>
       </w:r>
       <w:r>
-        <w:t>actions must be taken in order to stay relevant in the software industry.</w:t>
+        <w:t xml:space="preserve">actions must be taken </w:t>
+      </w:r>
+      <w:proofErr w:type="gramStart"/>
+      <w:r>
+        <w:t>in order to</w:t>
+      </w:r>
+      <w:proofErr w:type="gramEnd"/>
+      <w:r>
+        <w:t xml:space="preserve"> stay relevant in the software industry.</w:t>
       </w:r>
     </w:p>
     <w:p>
@@ -2066,7 +2078,7 @@
           <w:szCs w:val="24"/>
         </w:rPr>
       </w:pPr>
-      <w:bookmarkStart w:id="2" w:name="_Toc332112080"/>
+      <w:bookmarkStart w:id="4" w:name="_Toc332112080"/>
       <w:r>
         <w:rPr>
           <w:rFonts w:asciiTheme="minorHAnsi" w:hAnsiTheme="minorHAnsi"/>
@@ -2075,7 +2087,7 @@
         </w:rPr>
         <w:t>Anticipated Outcomes</w:t>
       </w:r>
-      <w:bookmarkEnd w:id="2"/>
+      <w:bookmarkEnd w:id="4"/>
     </w:p>
     <w:p>
       <w:pPr>
@@ -2175,7 +2187,7 @@
           <w:szCs w:val="24"/>
         </w:rPr>
       </w:pPr>
-      <w:bookmarkStart w:id="3" w:name="_Toc332112081"/>
+      <w:bookmarkStart w:id="5" w:name="_Toc332112081"/>
       <w:r>
         <w:rPr>
           <w:rFonts w:asciiTheme="minorHAnsi" w:hAnsiTheme="minorHAnsi"/>
@@ -2184,7 +2196,7 @@
         </w:rPr>
         <w:t>Recommendation</w:t>
       </w:r>
-      <w:bookmarkEnd w:id="3"/>
+      <w:bookmarkEnd w:id="5"/>
     </w:p>
     <w:p>
       <w:pPr>
@@ -2256,7 +2268,15 @@
         <w:t>. Th</w:t>
       </w:r>
       <w:r>
-        <w:t xml:space="preserve">e end product will be one </w:t>
+        <w:t xml:space="preserve">e </w:t>
+      </w:r>
+      <w:proofErr w:type="gramStart"/>
+      <w:r>
+        <w:t>end product</w:t>
+      </w:r>
+      <w:proofErr w:type="gramEnd"/>
+      <w:r>
+        <w:t xml:space="preserve"> will be one </w:t>
       </w:r>
       <w:r>
         <w:t>that incorporates the newest</w:t>
@@ -2290,7 +2310,7 @@
           <w:szCs w:val="24"/>
         </w:rPr>
       </w:pPr>
-      <w:bookmarkStart w:id="4" w:name="_Toc332112082"/>
+      <w:bookmarkStart w:id="6" w:name="_Toc332112082"/>
       <w:r>
         <w:rPr>
           <w:rFonts w:asciiTheme="minorHAnsi" w:hAnsiTheme="minorHAnsi"/>
@@ -2299,7 +2319,7 @@
         </w:rPr>
         <w:t>Justification</w:t>
       </w:r>
-      <w:bookmarkEnd w:id="4"/>
+      <w:bookmarkEnd w:id="6"/>
     </w:p>
     <w:p>
       <w:pPr>
@@ -2395,6 +2415,11 @@
       <w:r>
         <w:t xml:space="preserve"> years.</w:t>
       </w:r>
+    </w:p>
+    <w:p>
+      <w:pPr>
+        <w:ind w:left="720"/>
+      </w:pPr>
     </w:p>
     <w:p>
       <w:pPr>
@@ -2416,7 +2441,7 @@
           <w:szCs w:val="28"/>
         </w:rPr>
       </w:pPr>
-      <w:bookmarkStart w:id="5" w:name="_Toc332112083"/>
+      <w:bookmarkStart w:id="7" w:name="_Toc332112083"/>
       <w:r>
         <w:rPr>
           <w:rFonts w:asciiTheme="minorHAnsi" w:hAnsiTheme="minorHAnsi"/>
@@ -2426,13 +2451,13 @@
         </w:rPr>
         <w:t>Business Case Analysis Team</w:t>
       </w:r>
-      <w:bookmarkEnd w:id="5"/>
+      <w:bookmarkEnd w:id="7"/>
     </w:p>
     <w:p>
       <w:pPr>
         <w:ind w:left="360"/>
       </w:pPr>
-      <w:bookmarkStart w:id="6" w:name="_Toc261333351"/>
+      <w:bookmarkStart w:id="8" w:name="_Toc261333351"/>
     </w:p>
     <w:p>
       <w:pPr>
@@ -2679,6 +2704,12 @@
               </w:rPr>
               <w:t>Provides all technology support for the project</w:t>
             </w:r>
+            <w:r>
+              <w:rPr>
+                <w:rFonts w:asciiTheme="minorHAnsi" w:hAnsiTheme="minorHAnsi"/>
+              </w:rPr>
+              <w:t>, including selection of third-party AI.</w:t>
+            </w:r>
           </w:p>
         </w:tc>
         <w:tc>
@@ -2697,7 +2728,13 @@
               <w:rPr>
                 <w:rFonts w:asciiTheme="minorHAnsi" w:hAnsiTheme="minorHAnsi"/>
               </w:rPr>
-              <w:t>Jane Smith, VP Information Technology</w:t>
+              <w:t>Jane Smith,</w:t>
+            </w:r>
+            <w:r>
+              <w:rPr>
+                <w:rFonts w:asciiTheme="minorHAnsi" w:hAnsiTheme="minorHAnsi"/>
+              </w:rPr>
+              <w:t xml:space="preserve"> Lead Analyst</w:t>
             </w:r>
           </w:p>
         </w:tc>
@@ -2931,7 +2968,7 @@
           <w:szCs w:val="28"/>
         </w:rPr>
       </w:pPr>
-      <w:bookmarkStart w:id="7" w:name="_Toc332112084"/>
+      <w:bookmarkStart w:id="9" w:name="_Toc332112084"/>
       <w:r>
         <w:rPr>
           <w:rFonts w:asciiTheme="minorHAnsi" w:hAnsiTheme="minorHAnsi"/>
@@ -2941,7 +2978,7 @@
         </w:rPr>
         <w:t>Problem Definition</w:t>
       </w:r>
-      <w:bookmarkEnd w:id="7"/>
+      <w:bookmarkEnd w:id="9"/>
     </w:p>
     <w:p>
       <w:pPr>
@@ -2965,7 +3002,7 @@
           <w:szCs w:val="24"/>
         </w:rPr>
       </w:pPr>
-      <w:bookmarkStart w:id="8" w:name="_Toc332112085"/>
+      <w:bookmarkStart w:id="10" w:name="_Toc332112085"/>
       <w:r>
         <w:rPr>
           <w:rFonts w:asciiTheme="minorHAnsi" w:hAnsiTheme="minorHAnsi"/>
@@ -2974,7 +3011,7 @@
         </w:rPr>
         <w:t>Pro</w:t>
       </w:r>
-      <w:bookmarkEnd w:id="6"/>
+      <w:bookmarkEnd w:id="8"/>
       <w:r>
         <w:rPr>
           <w:rFonts w:asciiTheme="minorHAnsi" w:hAnsiTheme="minorHAnsi"/>
@@ -2983,7 +3020,7 @@
         </w:rPr>
         <w:t>blem Statement</w:t>
       </w:r>
-      <w:bookmarkEnd w:id="8"/>
+      <w:bookmarkEnd w:id="10"/>
     </w:p>
     <w:p>
       <w:pPr>
@@ -3071,7 +3108,7 @@
           <w:szCs w:val="24"/>
         </w:rPr>
       </w:pPr>
-      <w:bookmarkStart w:id="9" w:name="_Toc332112086"/>
+      <w:bookmarkStart w:id="11" w:name="_Toc332112086"/>
       <w:r>
         <w:rPr>
           <w:rFonts w:asciiTheme="minorHAnsi" w:hAnsiTheme="minorHAnsi"/>
@@ -3080,7 +3117,7 @@
         </w:rPr>
         <w:t>Organizational Impact</w:t>
       </w:r>
-      <w:bookmarkEnd w:id="9"/>
+      <w:bookmarkEnd w:id="11"/>
     </w:p>
     <w:p>
       <w:pPr>
@@ -3098,14 +3135,14 @@
         <w:t xml:space="preserve"> T</w:t>
       </w:r>
       <w:r>
-        <w:t xml:space="preserve">echnological enhancements, led by the Technology Support team, will include the adoption of </w:t>
-      </w:r>
-      <w:r>
-        <w:t xml:space="preserve">AI </w:t>
+        <w:t xml:space="preserve">echnological </w:t>
       </w:r>
       <w:r>
         <w:lastRenderedPageBreak/>
-        <w:t xml:space="preserve">into the </w:t>
+        <w:t xml:space="preserve">enhancements, led by the Technology Support team, will include the adoption of </w:t>
+      </w:r>
+      <w:r>
+        <w:t xml:space="preserve">AI into the </w:t>
       </w:r>
       <w:r>
         <w:t>data analytics product</w:t>
@@ -3139,7 +3176,7 @@
           <w:szCs w:val="24"/>
         </w:rPr>
       </w:pPr>
-      <w:bookmarkStart w:id="10" w:name="_Toc332112087"/>
+      <w:bookmarkStart w:id="12" w:name="_Toc332112087"/>
       <w:r>
         <w:rPr>
           <w:rFonts w:asciiTheme="minorHAnsi" w:hAnsiTheme="minorHAnsi"/>
@@ -3148,7 +3185,7 @@
         </w:rPr>
         <w:t>Technology Migration</w:t>
       </w:r>
-      <w:bookmarkEnd w:id="10"/>
+      <w:bookmarkEnd w:id="12"/>
     </w:p>
     <w:p>
       <w:pPr>
@@ -3228,7 +3265,7 @@
           <w:szCs w:val="28"/>
         </w:rPr>
       </w:pPr>
-      <w:bookmarkStart w:id="11" w:name="_Toc332112088"/>
+      <w:bookmarkStart w:id="13" w:name="_Toc332112088"/>
       <w:r>
         <w:rPr>
           <w:rFonts w:asciiTheme="minorHAnsi" w:hAnsiTheme="minorHAnsi"/>
@@ -3238,7 +3275,7 @@
         </w:rPr>
         <w:t>Project Overview</w:t>
       </w:r>
-      <w:bookmarkEnd w:id="11"/>
+      <w:bookmarkEnd w:id="13"/>
     </w:p>
     <w:p>
       <w:pPr>
@@ -3312,8 +3349,8 @@
           <w:szCs w:val="24"/>
         </w:rPr>
       </w:pPr>
-      <w:bookmarkStart w:id="12" w:name="_Toc261333355"/>
-      <w:bookmarkStart w:id="13" w:name="_Toc332112089"/>
+      <w:bookmarkStart w:id="14" w:name="_Toc261333355"/>
+      <w:bookmarkStart w:id="15" w:name="_Toc332112089"/>
       <w:r>
         <w:rPr>
           <w:rFonts w:asciiTheme="minorHAnsi" w:hAnsiTheme="minorHAnsi"/>
@@ -3322,7 +3359,7 @@
         </w:rPr>
         <w:t xml:space="preserve">Project </w:t>
       </w:r>
-      <w:bookmarkEnd w:id="12"/>
+      <w:bookmarkEnd w:id="14"/>
       <w:r>
         <w:rPr>
           <w:rFonts w:asciiTheme="minorHAnsi" w:hAnsiTheme="minorHAnsi"/>
@@ -3331,7 +3368,7 @@
         </w:rPr>
         <w:t>Description</w:t>
       </w:r>
-      <w:bookmarkEnd w:id="13"/>
+      <w:bookmarkEnd w:id="15"/>
     </w:p>
     <w:p>
       <w:pPr>
@@ -3419,7 +3456,7 @@
           <w:szCs w:val="24"/>
         </w:rPr>
       </w:pPr>
-      <w:bookmarkStart w:id="14" w:name="_Toc332112090"/>
+      <w:bookmarkStart w:id="16" w:name="_Toc332112090"/>
       <w:r>
         <w:rPr>
           <w:rFonts w:asciiTheme="minorHAnsi" w:hAnsiTheme="minorHAnsi"/>
@@ -3429,7 +3466,7 @@
         <w:lastRenderedPageBreak/>
         <w:t>Goals and Objectives</w:t>
       </w:r>
-      <w:bookmarkEnd w:id="14"/>
+      <w:bookmarkEnd w:id="16"/>
     </w:p>
     <w:p>
       <w:pPr>
@@ -3853,7 +3890,7 @@
           <w:szCs w:val="24"/>
         </w:rPr>
       </w:pPr>
-      <w:bookmarkStart w:id="15" w:name="_Toc332112091"/>
+      <w:bookmarkStart w:id="17" w:name="_Toc332112091"/>
       <w:r>
         <w:rPr>
           <w:rFonts w:asciiTheme="minorHAnsi" w:hAnsiTheme="minorHAnsi"/>
@@ -3862,7 +3899,7 @@
         </w:rPr>
         <w:t>Project Performance</w:t>
       </w:r>
-      <w:bookmarkEnd w:id="15"/>
+      <w:bookmarkEnd w:id="17"/>
     </w:p>
     <w:p>
       <w:pPr>
@@ -4182,7 +4219,7 @@
           <w:szCs w:val="24"/>
         </w:rPr>
       </w:pPr>
-      <w:bookmarkStart w:id="16" w:name="_Toc332112092"/>
+      <w:bookmarkStart w:id="18" w:name="_Toc332112092"/>
     </w:p>
     <w:p>
       <w:pPr>
@@ -4206,7 +4243,7 @@
         </w:rPr>
         <w:t>Project Assumptions</w:t>
       </w:r>
-      <w:bookmarkEnd w:id="16"/>
+      <w:bookmarkEnd w:id="18"/>
     </w:p>
     <w:p>
       <w:pPr>
@@ -4251,7 +4288,13 @@
         <w:t>Funding for Hardware/Software: The NSE project operates under the assumption that there will be adequate funding for the purchase of necessary hardware and software components</w:t>
       </w:r>
       <w:r>
-        <w:t xml:space="preserve"> as well as third party provided AI.</w:t>
+        <w:t xml:space="preserve"> as well as third</w:t>
+      </w:r>
+      <w:r>
+        <w:t>-</w:t>
+      </w:r>
+      <w:r>
+        <w:t>party provided AI.</w:t>
       </w:r>
     </w:p>
     <w:p>
@@ -4303,7 +4346,7 @@
           <w:szCs w:val="24"/>
         </w:rPr>
       </w:pPr>
-      <w:bookmarkStart w:id="17" w:name="_Toc332112093"/>
+      <w:bookmarkStart w:id="19" w:name="_Toc332112093"/>
       <w:r>
         <w:rPr>
           <w:rFonts w:asciiTheme="minorHAnsi" w:hAnsiTheme="minorHAnsi"/>
@@ -4312,7 +4355,7 @@
         </w:rPr>
         <w:t>Project Constraints</w:t>
       </w:r>
-      <w:bookmarkEnd w:id="17"/>
+      <w:bookmarkEnd w:id="19"/>
     </w:p>
     <w:p>
       <w:pPr>
@@ -4422,7 +4465,7 @@
           <w:szCs w:val="24"/>
         </w:rPr>
       </w:pPr>
-      <w:bookmarkStart w:id="18" w:name="_Toc332112094"/>
+      <w:bookmarkStart w:id="20" w:name="_Toc332112094"/>
       <w:r>
         <w:rPr>
           <w:rFonts w:asciiTheme="minorHAnsi" w:hAnsiTheme="minorHAnsi"/>
@@ -4431,7 +4474,7 @@
         </w:rPr>
         <w:t>Major Project Milestones</w:t>
       </w:r>
-      <w:bookmarkEnd w:id="18"/>
+      <w:bookmarkEnd w:id="20"/>
     </w:p>
     <w:p>
       <w:pPr>
@@ -4546,449 +4589,53 @@
         <w:tc>
           <w:tcPr>
             <w:tcW w:w="6570" w:type="dxa"/>
-            <w:vAlign w:val="center"/>
-          </w:tcPr>
-          <w:p>
-            <w:pPr>
-              <w:pStyle w:val="TableText"/>
-              <w:rPr>
-                <w:rFonts w:asciiTheme="minorHAnsi" w:hAnsiTheme="minorHAnsi"/>
-              </w:rPr>
-            </w:pPr>
-            <w:r>
-              <w:rPr>
-                <w:rFonts w:asciiTheme="minorHAnsi" w:hAnsiTheme="minorHAnsi"/>
-              </w:rPr>
-              <w:t>Project Charter</w:t>
+            <w:tcBorders>
+              <w:top w:val="single" w:sz="6" w:space="0" w:color="999999"/>
+              <w:left w:val="single" w:sz="6" w:space="0" w:color="999999"/>
+              <w:bottom w:val="single" w:sz="6" w:space="0" w:color="999999"/>
+              <w:right w:val="single" w:sz="6" w:space="0" w:color="999999"/>
+            </w:tcBorders>
+          </w:tcPr>
+          <w:p>
+            <w:pPr>
+              <w:pStyle w:val="TableText"/>
+              <w:rPr>
+                <w:rFonts w:asciiTheme="minorHAnsi" w:hAnsiTheme="minorHAnsi" w:cstheme="minorHAnsi"/>
+              </w:rPr>
+            </w:pPr>
+            <w:r>
+              <w:rPr>
+                <w:rFonts w:asciiTheme="minorHAnsi" w:hAnsiTheme="minorHAnsi" w:cstheme="minorHAnsi"/>
+                <w:color w:val="0D0D0D"/>
+              </w:rPr>
+              <w:t>Planning and Analysis</w:t>
             </w:r>
           </w:p>
         </w:tc>
         <w:tc>
           <w:tcPr>
             <w:tcW w:w="1890" w:type="dxa"/>
-            <w:vAlign w:val="center"/>
-          </w:tcPr>
-          <w:p>
-            <w:pPr>
-              <w:pStyle w:val="TableText"/>
-              <w:rPr>
-                <w:rFonts w:asciiTheme="minorHAnsi" w:hAnsiTheme="minorHAnsi"/>
-              </w:rPr>
-            </w:pPr>
-            <w:r>
-              <w:rPr>
-                <w:rFonts w:asciiTheme="minorHAnsi" w:hAnsiTheme="minorHAnsi"/>
-              </w:rPr>
-              <w:t>01/01/20xx</w:t>
-            </w:r>
-          </w:p>
-        </w:tc>
-      </w:tr>
-      <w:tr>
-        <w:trPr>
-          <w:cantSplit/>
-        </w:trPr>
-        <w:tc>
-          <w:tcPr>
-            <w:tcW w:w="6570" w:type="dxa"/>
-            <w:vAlign w:val="center"/>
-          </w:tcPr>
-          <w:p>
-            <w:pPr>
-              <w:pStyle w:val="TableText"/>
-              <w:rPr>
-                <w:rFonts w:asciiTheme="minorHAnsi" w:hAnsiTheme="minorHAnsi"/>
-              </w:rPr>
-            </w:pPr>
-            <w:r>
-              <w:rPr>
-                <w:rFonts w:asciiTheme="minorHAnsi" w:hAnsiTheme="minorHAnsi"/>
-              </w:rPr>
-              <w:lastRenderedPageBreak/>
-              <w:t>Project Plan Review and Completion</w:t>
-            </w:r>
-          </w:p>
-        </w:tc>
-        <w:tc>
-          <w:tcPr>
-            <w:tcW w:w="1890" w:type="dxa"/>
-            <w:vAlign w:val="center"/>
-          </w:tcPr>
-          <w:p>
-            <w:pPr>
-              <w:pStyle w:val="TableText"/>
-              <w:rPr>
-                <w:rFonts w:asciiTheme="minorHAnsi" w:hAnsiTheme="minorHAnsi"/>
-              </w:rPr>
-            </w:pPr>
-            <w:r>
-              <w:rPr>
-                <w:rFonts w:asciiTheme="minorHAnsi" w:hAnsiTheme="minorHAnsi"/>
-              </w:rPr>
-              <w:t>0</w:t>
-            </w:r>
-            <w:r>
-              <w:rPr>
-                <w:rFonts w:asciiTheme="minorHAnsi" w:hAnsiTheme="minorHAnsi"/>
-              </w:rPr>
-              <w:t>1</w:t>
-            </w:r>
-            <w:r>
-              <w:rPr>
-                <w:rFonts w:asciiTheme="minorHAnsi" w:hAnsiTheme="minorHAnsi"/>
-              </w:rPr>
-              <w:t>/</w:t>
-            </w:r>
-            <w:r>
-              <w:rPr>
-                <w:rFonts w:asciiTheme="minorHAnsi" w:hAnsiTheme="minorHAnsi"/>
-              </w:rPr>
-              <w:t>3</w:t>
-            </w:r>
-            <w:r>
-              <w:rPr>
-                <w:rFonts w:asciiTheme="minorHAnsi" w:hAnsiTheme="minorHAnsi"/>
-              </w:rPr>
-              <w:t>1/20</w:t>
-            </w:r>
-            <w:r>
-              <w:rPr>
-                <w:rFonts w:asciiTheme="minorHAnsi" w:hAnsiTheme="minorHAnsi"/>
-              </w:rPr>
-              <w:t>24</w:t>
-            </w:r>
-          </w:p>
-        </w:tc>
-      </w:tr>
-      <w:tr>
-        <w:trPr>
-          <w:cantSplit/>
-        </w:trPr>
-        <w:tc>
-          <w:tcPr>
-            <w:tcW w:w="6570" w:type="dxa"/>
-            <w:vAlign w:val="center"/>
-          </w:tcPr>
-          <w:p>
-            <w:pPr>
-              <w:pStyle w:val="TableText"/>
-              <w:rPr>
-                <w:rFonts w:asciiTheme="minorHAnsi" w:hAnsiTheme="minorHAnsi"/>
-              </w:rPr>
-            </w:pPr>
-            <w:r>
-              <w:rPr>
-                <w:rFonts w:asciiTheme="minorHAnsi" w:hAnsiTheme="minorHAnsi"/>
-              </w:rPr>
-              <w:t>Project Kickoff</w:t>
-            </w:r>
-          </w:p>
-        </w:tc>
-        <w:tc>
-          <w:tcPr>
-            <w:tcW w:w="1890" w:type="dxa"/>
-            <w:vAlign w:val="center"/>
-          </w:tcPr>
-          <w:p>
-            <w:pPr>
-              <w:pStyle w:val="TableText"/>
-              <w:rPr>
-                <w:rFonts w:asciiTheme="minorHAnsi" w:hAnsiTheme="minorHAnsi"/>
-              </w:rPr>
-            </w:pPr>
-            <w:r>
-              <w:rPr>
-                <w:rFonts w:asciiTheme="minorHAnsi" w:hAnsiTheme="minorHAnsi"/>
-              </w:rPr>
-              <w:t>0</w:t>
-            </w:r>
-            <w:r>
-              <w:rPr>
-                <w:rFonts w:asciiTheme="minorHAnsi" w:hAnsiTheme="minorHAnsi"/>
-              </w:rPr>
-              <w:t>6/30</w:t>
-            </w:r>
-            <w:r>
-              <w:rPr>
-                <w:rFonts w:asciiTheme="minorHAnsi" w:hAnsiTheme="minorHAnsi"/>
-              </w:rPr>
-              <w:t>/20</w:t>
-            </w:r>
-            <w:r>
-              <w:rPr>
-                <w:rFonts w:asciiTheme="minorHAnsi" w:hAnsiTheme="minorHAnsi"/>
-              </w:rPr>
-              <w:t>24</w:t>
-            </w:r>
-          </w:p>
-        </w:tc>
-      </w:tr>
-      <w:tr>
-        <w:trPr>
-          <w:cantSplit/>
-        </w:trPr>
-        <w:tc>
-          <w:tcPr>
-            <w:tcW w:w="6570" w:type="dxa"/>
-            <w:vAlign w:val="center"/>
-          </w:tcPr>
-          <w:p>
-            <w:pPr>
-              <w:pStyle w:val="TableText"/>
-              <w:rPr>
-                <w:rFonts w:asciiTheme="minorHAnsi" w:hAnsiTheme="minorHAnsi"/>
-              </w:rPr>
-            </w:pPr>
-            <w:r>
-              <w:rPr>
-                <w:rFonts w:asciiTheme="minorHAnsi" w:hAnsiTheme="minorHAnsi"/>
-              </w:rPr>
-              <w:t>Prototyping and Development</w:t>
-            </w:r>
-          </w:p>
-        </w:tc>
-        <w:tc>
-          <w:tcPr>
-            <w:tcW w:w="1890" w:type="dxa"/>
-            <w:vAlign w:val="center"/>
-          </w:tcPr>
-          <w:p>
-            <w:pPr>
-              <w:pStyle w:val="TableText"/>
-              <w:rPr>
-                <w:rFonts w:asciiTheme="minorHAnsi" w:hAnsiTheme="minorHAnsi"/>
-              </w:rPr>
-            </w:pPr>
-            <w:r>
-              <w:rPr>
-                <w:rFonts w:asciiTheme="minorHAnsi" w:hAnsiTheme="minorHAnsi"/>
-              </w:rPr>
-              <w:t>11/30/2024</w:t>
-            </w:r>
-          </w:p>
-        </w:tc>
-      </w:tr>
-      <w:tr>
-        <w:trPr>
-          <w:cantSplit/>
-        </w:trPr>
-        <w:tc>
-          <w:tcPr>
-            <w:tcW w:w="6570" w:type="dxa"/>
-            <w:vAlign w:val="center"/>
-          </w:tcPr>
-          <w:p>
-            <w:pPr>
-              <w:pStyle w:val="TableText"/>
-              <w:rPr>
-                <w:rFonts w:asciiTheme="minorHAnsi" w:hAnsiTheme="minorHAnsi"/>
-              </w:rPr>
-            </w:pPr>
-            <w:r>
-              <w:rPr>
-                <w:rFonts w:asciiTheme="minorHAnsi" w:hAnsiTheme="minorHAnsi"/>
-              </w:rPr>
-              <w:t>Integration and User Acceptance Testing</w:t>
-            </w:r>
-          </w:p>
-        </w:tc>
-        <w:tc>
-          <w:tcPr>
-            <w:tcW w:w="1890" w:type="dxa"/>
-            <w:vAlign w:val="center"/>
-          </w:tcPr>
-          <w:p>
-            <w:pPr>
-              <w:pStyle w:val="TableText"/>
-              <w:rPr>
-                <w:rFonts w:asciiTheme="minorHAnsi" w:hAnsiTheme="minorHAnsi"/>
-              </w:rPr>
-            </w:pPr>
-            <w:r>
-              <w:rPr>
-                <w:rFonts w:asciiTheme="minorHAnsi" w:hAnsiTheme="minorHAnsi"/>
-              </w:rPr>
-              <w:t>03/31/2025</w:t>
-            </w:r>
-          </w:p>
-        </w:tc>
-      </w:tr>
-      <w:tr>
-        <w:trPr>
-          <w:cantSplit/>
-        </w:trPr>
-        <w:tc>
-          <w:tcPr>
-            <w:tcW w:w="6570" w:type="dxa"/>
-            <w:vAlign w:val="center"/>
-          </w:tcPr>
-          <w:p>
-            <w:pPr>
-              <w:pStyle w:val="TableText"/>
-              <w:rPr>
-                <w:rFonts w:asciiTheme="minorHAnsi" w:hAnsiTheme="minorHAnsi"/>
-              </w:rPr>
-            </w:pPr>
-            <w:r>
-              <w:rPr>
-                <w:rFonts w:asciiTheme="minorHAnsi" w:hAnsiTheme="minorHAnsi"/>
-              </w:rPr>
-              <w:t>Refinement and Documentation</w:t>
-            </w:r>
-          </w:p>
-        </w:tc>
-        <w:tc>
-          <w:tcPr>
-            <w:tcW w:w="1890" w:type="dxa"/>
-            <w:vAlign w:val="center"/>
-          </w:tcPr>
-          <w:p>
-            <w:pPr>
-              <w:pStyle w:val="TableText"/>
-              <w:rPr>
-                <w:rFonts w:asciiTheme="minorHAnsi" w:hAnsiTheme="minorHAnsi"/>
-              </w:rPr>
-            </w:pPr>
-            <w:r>
-              <w:rPr>
-                <w:rFonts w:asciiTheme="minorHAnsi" w:hAnsiTheme="minorHAnsi"/>
-              </w:rPr>
-              <w:t>05/31/2025</w:t>
-            </w:r>
-          </w:p>
-        </w:tc>
-      </w:tr>
-      <w:tr>
-        <w:trPr>
-          <w:cantSplit/>
-        </w:trPr>
-        <w:tc>
-          <w:tcPr>
-            <w:tcW w:w="6570" w:type="dxa"/>
-            <w:vAlign w:val="center"/>
-          </w:tcPr>
-          <w:p>
-            <w:pPr>
-              <w:pStyle w:val="TableText"/>
-              <w:rPr>
-                <w:rFonts w:asciiTheme="minorHAnsi" w:hAnsiTheme="minorHAnsi"/>
-              </w:rPr>
-            </w:pPr>
-            <w:r>
-              <w:rPr>
-                <w:rFonts w:asciiTheme="minorHAnsi" w:hAnsiTheme="minorHAnsi"/>
-              </w:rPr>
-              <w:t>Training and Knowledge Transfer</w:t>
-            </w:r>
-          </w:p>
-        </w:tc>
-        <w:tc>
-          <w:tcPr>
-            <w:tcW w:w="1890" w:type="dxa"/>
-            <w:vAlign w:val="center"/>
-          </w:tcPr>
-          <w:p>
-            <w:pPr>
-              <w:pStyle w:val="TableText"/>
-              <w:rPr>
-                <w:rFonts w:asciiTheme="minorHAnsi" w:hAnsiTheme="minorHAnsi"/>
-              </w:rPr>
-            </w:pPr>
-            <w:r>
-              <w:rPr>
-                <w:rFonts w:asciiTheme="minorHAnsi" w:hAnsiTheme="minorHAnsi"/>
-              </w:rPr>
-              <w:t>07/31/2025</w:t>
-            </w:r>
-          </w:p>
-        </w:tc>
-      </w:tr>
-      <w:tr>
-        <w:trPr>
-          <w:cantSplit/>
-        </w:trPr>
-        <w:tc>
-          <w:tcPr>
-            <w:tcW w:w="6570" w:type="dxa"/>
-            <w:vAlign w:val="center"/>
-          </w:tcPr>
-          <w:p>
-            <w:pPr>
-              <w:pStyle w:val="TableText"/>
-              <w:rPr>
-                <w:rFonts w:asciiTheme="minorHAnsi" w:hAnsiTheme="minorHAnsi"/>
-              </w:rPr>
-            </w:pPr>
-            <w:r>
-              <w:rPr>
-                <w:rFonts w:asciiTheme="minorHAnsi" w:hAnsiTheme="minorHAnsi"/>
-              </w:rPr>
-              <w:t>Deployment and Support</w:t>
-            </w:r>
-          </w:p>
-        </w:tc>
-        <w:tc>
-          <w:tcPr>
-            <w:tcW w:w="1890" w:type="dxa"/>
-            <w:vAlign w:val="center"/>
-          </w:tcPr>
-          <w:p>
-            <w:pPr>
-              <w:pStyle w:val="TableText"/>
-              <w:rPr>
-                <w:rFonts w:asciiTheme="minorHAnsi" w:hAnsiTheme="minorHAnsi"/>
-              </w:rPr>
-            </w:pPr>
-            <w:r>
-              <w:rPr>
-                <w:rFonts w:asciiTheme="minorHAnsi" w:hAnsiTheme="minorHAnsi"/>
-              </w:rPr>
-              <w:t>11/30/2025</w:t>
-            </w:r>
-          </w:p>
-        </w:tc>
-      </w:tr>
-      <w:tr>
-        <w:trPr>
-          <w:cantSplit/>
-        </w:trPr>
-        <w:tc>
-          <w:tcPr>
-            <w:tcW w:w="6570" w:type="dxa"/>
-            <w:vAlign w:val="center"/>
-          </w:tcPr>
-          <w:p>
-            <w:pPr>
-              <w:pStyle w:val="TableText"/>
-              <w:rPr>
-                <w:rFonts w:asciiTheme="minorHAnsi" w:hAnsiTheme="minorHAnsi"/>
-              </w:rPr>
-            </w:pPr>
-            <w:r>
-              <w:rPr>
-                <w:rFonts w:asciiTheme="minorHAnsi" w:hAnsiTheme="minorHAnsi"/>
-              </w:rPr>
-              <w:t>Monitoring and Optimization</w:t>
-            </w:r>
-          </w:p>
-        </w:tc>
-        <w:tc>
-          <w:tcPr>
-            <w:tcW w:w="1890" w:type="dxa"/>
-            <w:vAlign w:val="center"/>
-          </w:tcPr>
-          <w:p>
-            <w:pPr>
-              <w:pStyle w:val="TableText"/>
-              <w:rPr>
-                <w:rFonts w:asciiTheme="minorHAnsi" w:hAnsiTheme="minorHAnsi"/>
-              </w:rPr>
-            </w:pPr>
-            <w:r>
-              <w:rPr>
-                <w:rFonts w:asciiTheme="minorHAnsi" w:hAnsiTheme="minorHAnsi"/>
-              </w:rPr>
-              <w:t>02/28/2026</w:t>
+            <w:tcBorders>
+              <w:top w:val="single" w:sz="6" w:space="0" w:color="999999"/>
+              <w:left w:val="single" w:sz="6" w:space="0" w:color="999999"/>
+              <w:bottom w:val="single" w:sz="6" w:space="0" w:color="999999"/>
+              <w:right w:val="single" w:sz="6" w:space="0" w:color="999999"/>
+            </w:tcBorders>
+            <w:vAlign w:val="center"/>
+          </w:tcPr>
+          <w:p>
+            <w:pPr>
+              <w:pStyle w:val="TableText"/>
+              <w:rPr>
+                <w:rFonts w:asciiTheme="minorHAnsi" w:hAnsiTheme="minorHAnsi"/>
+              </w:rPr>
+            </w:pPr>
+            <w:r>
+              <w:rPr>
+                <w:rFonts w:asciiTheme="minorHAnsi" w:hAnsiTheme="minorHAnsi" w:cs="Arial"/>
+                <w:sz w:val="20"/>
+              </w:rPr>
+              <w:t>03/31/2024</w:t>
             </w:r>
           </w:p>
         </w:tc>
@@ -5019,7 +4666,8 @@
               <w:rPr>
                 <w:rFonts w:asciiTheme="minorHAnsi" w:hAnsiTheme="minorHAnsi"/>
               </w:rPr>
-              <w:t>Project Closure</w:t>
+              <w:lastRenderedPageBreak/>
+              <w:t>Design and Prototyping</w:t>
             </w:r>
           </w:p>
         </w:tc>
@@ -5043,7 +4691,239 @@
             </w:pPr>
             <w:r>
               <w:rPr>
-                <w:rFonts w:asciiTheme="minorHAnsi" w:hAnsiTheme="minorHAnsi"/>
+                <w:rFonts w:asciiTheme="minorHAnsi" w:hAnsiTheme="minorHAnsi" w:cs="Arial"/>
+                <w:sz w:val="20"/>
+              </w:rPr>
+              <w:t>07/31/2024</w:t>
+            </w:r>
+          </w:p>
+        </w:tc>
+      </w:tr>
+      <w:tr>
+        <w:trPr>
+          <w:cantSplit/>
+        </w:trPr>
+        <w:tc>
+          <w:tcPr>
+            <w:tcW w:w="6570" w:type="dxa"/>
+            <w:tcBorders>
+              <w:top w:val="single" w:sz="6" w:space="0" w:color="999999"/>
+              <w:left w:val="single" w:sz="6" w:space="0" w:color="999999"/>
+              <w:bottom w:val="single" w:sz="6" w:space="0" w:color="999999"/>
+              <w:right w:val="single" w:sz="6" w:space="0" w:color="999999"/>
+            </w:tcBorders>
+            <w:vAlign w:val="center"/>
+          </w:tcPr>
+          <w:p>
+            <w:pPr>
+              <w:pStyle w:val="TableText"/>
+              <w:rPr>
+                <w:rFonts w:asciiTheme="minorHAnsi" w:hAnsiTheme="minorHAnsi"/>
+              </w:rPr>
+            </w:pPr>
+            <w:r>
+              <w:rPr>
+                <w:rFonts w:asciiTheme="minorHAnsi" w:hAnsiTheme="minorHAnsi"/>
+              </w:rPr>
+              <w:t>Software Development</w:t>
+            </w:r>
+          </w:p>
+        </w:tc>
+        <w:tc>
+          <w:tcPr>
+            <w:tcW w:w="1890" w:type="dxa"/>
+            <w:tcBorders>
+              <w:top w:val="single" w:sz="6" w:space="0" w:color="999999"/>
+              <w:left w:val="single" w:sz="6" w:space="0" w:color="999999"/>
+              <w:bottom w:val="single" w:sz="6" w:space="0" w:color="999999"/>
+              <w:right w:val="single" w:sz="6" w:space="0" w:color="999999"/>
+            </w:tcBorders>
+            <w:vAlign w:val="center"/>
+          </w:tcPr>
+          <w:p>
+            <w:pPr>
+              <w:pStyle w:val="TableText"/>
+              <w:rPr>
+                <w:rFonts w:asciiTheme="minorHAnsi" w:hAnsiTheme="minorHAnsi"/>
+              </w:rPr>
+            </w:pPr>
+            <w:r>
+              <w:rPr>
+                <w:rFonts w:asciiTheme="minorHAnsi" w:hAnsiTheme="minorHAnsi" w:cs="Arial"/>
+                <w:sz w:val="20"/>
+              </w:rPr>
+              <w:t>11/30/2024</w:t>
+            </w:r>
+          </w:p>
+        </w:tc>
+      </w:tr>
+      <w:tr>
+        <w:trPr>
+          <w:cantSplit/>
+        </w:trPr>
+        <w:tc>
+          <w:tcPr>
+            <w:tcW w:w="6570" w:type="dxa"/>
+            <w:tcBorders>
+              <w:top w:val="single" w:sz="6" w:space="0" w:color="999999"/>
+              <w:left w:val="single" w:sz="6" w:space="0" w:color="999999"/>
+              <w:bottom w:val="single" w:sz="6" w:space="0" w:color="999999"/>
+              <w:right w:val="single" w:sz="6" w:space="0" w:color="999999"/>
+            </w:tcBorders>
+            <w:vAlign w:val="center"/>
+          </w:tcPr>
+          <w:p>
+            <w:pPr>
+              <w:pStyle w:val="TableText"/>
+              <w:rPr>
+                <w:rFonts w:asciiTheme="minorHAnsi" w:hAnsiTheme="minorHAnsi"/>
+              </w:rPr>
+            </w:pPr>
+            <w:r>
+              <w:rPr>
+                <w:rFonts w:asciiTheme="minorHAnsi" w:hAnsiTheme="minorHAnsi"/>
+              </w:rPr>
+              <w:t>Quality Assurance &amp; Testing</w:t>
+            </w:r>
+          </w:p>
+        </w:tc>
+        <w:tc>
+          <w:tcPr>
+            <w:tcW w:w="1890" w:type="dxa"/>
+            <w:tcBorders>
+              <w:top w:val="single" w:sz="6" w:space="0" w:color="999999"/>
+              <w:left w:val="single" w:sz="6" w:space="0" w:color="999999"/>
+              <w:bottom w:val="single" w:sz="6" w:space="0" w:color="999999"/>
+              <w:right w:val="single" w:sz="6" w:space="0" w:color="999999"/>
+            </w:tcBorders>
+            <w:vAlign w:val="center"/>
+          </w:tcPr>
+          <w:p>
+            <w:pPr>
+              <w:pStyle w:val="TableText"/>
+              <w:rPr>
+                <w:rFonts w:asciiTheme="minorHAnsi" w:hAnsiTheme="minorHAnsi"/>
+              </w:rPr>
+            </w:pPr>
+            <w:r>
+              <w:rPr>
+                <w:rFonts w:asciiTheme="minorHAnsi" w:hAnsiTheme="minorHAnsi" w:cs="Arial"/>
+                <w:sz w:val="20"/>
+              </w:rPr>
+              <w:t>05/31/2025</w:t>
+            </w:r>
+          </w:p>
+        </w:tc>
+      </w:tr>
+      <w:tr>
+        <w:trPr>
+          <w:cantSplit/>
+        </w:trPr>
+        <w:tc>
+          <w:tcPr>
+            <w:tcW w:w="6570" w:type="dxa"/>
+            <w:tcBorders>
+              <w:top w:val="single" w:sz="6" w:space="0" w:color="999999"/>
+              <w:left w:val="single" w:sz="6" w:space="0" w:color="999999"/>
+              <w:bottom w:val="single" w:sz="6" w:space="0" w:color="999999"/>
+              <w:right w:val="single" w:sz="6" w:space="0" w:color="999999"/>
+            </w:tcBorders>
+            <w:vAlign w:val="center"/>
+          </w:tcPr>
+          <w:p>
+            <w:pPr>
+              <w:pStyle w:val="TableText"/>
+              <w:rPr>
+                <w:rFonts w:asciiTheme="minorHAnsi" w:hAnsiTheme="minorHAnsi"/>
+              </w:rPr>
+            </w:pPr>
+            <w:r>
+              <w:rPr>
+                <w:rFonts w:asciiTheme="minorHAnsi" w:hAnsiTheme="minorHAnsi"/>
+              </w:rPr>
+              <w:t>Implementation &amp; Deployment (includes Marketing)</w:t>
+            </w:r>
+          </w:p>
+        </w:tc>
+        <w:tc>
+          <w:tcPr>
+            <w:tcW w:w="1890" w:type="dxa"/>
+            <w:tcBorders>
+              <w:top w:val="single" w:sz="6" w:space="0" w:color="999999"/>
+              <w:left w:val="single" w:sz="6" w:space="0" w:color="999999"/>
+              <w:bottom w:val="single" w:sz="6" w:space="0" w:color="999999"/>
+              <w:right w:val="single" w:sz="6" w:space="0" w:color="999999"/>
+            </w:tcBorders>
+            <w:vAlign w:val="center"/>
+          </w:tcPr>
+          <w:p>
+            <w:pPr>
+              <w:pStyle w:val="TableText"/>
+              <w:rPr>
+                <w:rFonts w:asciiTheme="minorHAnsi" w:hAnsiTheme="minorHAnsi"/>
+              </w:rPr>
+            </w:pPr>
+            <w:r>
+              <w:rPr>
+                <w:rFonts w:asciiTheme="minorHAnsi" w:hAnsiTheme="minorHAnsi" w:cs="Arial"/>
+                <w:sz w:val="20"/>
+              </w:rPr>
+              <w:t>08/31/2025</w:t>
+            </w:r>
+          </w:p>
+        </w:tc>
+      </w:tr>
+      <w:tr>
+        <w:trPr>
+          <w:cantSplit/>
+        </w:trPr>
+        <w:tc>
+          <w:tcPr>
+            <w:tcW w:w="6570" w:type="dxa"/>
+            <w:tcBorders>
+              <w:top w:val="single" w:sz="6" w:space="0" w:color="999999"/>
+              <w:left w:val="single" w:sz="6" w:space="0" w:color="999999"/>
+              <w:bottom w:val="single" w:sz="6" w:space="0" w:color="999999"/>
+              <w:right w:val="single" w:sz="6" w:space="0" w:color="999999"/>
+            </w:tcBorders>
+          </w:tcPr>
+          <w:p>
+            <w:pPr>
+              <w:pStyle w:val="TableText"/>
+              <w:rPr>
+                <w:rFonts w:asciiTheme="minorHAnsi" w:hAnsiTheme="minorHAnsi"/>
+              </w:rPr>
+            </w:pPr>
+            <w:r>
+              <w:rPr>
+                <w:rFonts w:asciiTheme="minorHAnsi" w:hAnsiTheme="minorHAnsi"/>
+              </w:rPr>
+              <w:t>Post-Deployment Support &amp; Project Closure</w:t>
+            </w:r>
+          </w:p>
+        </w:tc>
+        <w:tc>
+          <w:tcPr>
+            <w:tcW w:w="1890" w:type="dxa"/>
+            <w:tcBorders>
+              <w:top w:val="single" w:sz="6" w:space="0" w:color="999999"/>
+              <w:left w:val="single" w:sz="6" w:space="0" w:color="999999"/>
+              <w:bottom w:val="single" w:sz="6" w:space="0" w:color="999999"/>
+              <w:right w:val="single" w:sz="6" w:space="0" w:color="999999"/>
+            </w:tcBorders>
+            <w:vAlign w:val="center"/>
+          </w:tcPr>
+          <w:p>
+            <w:pPr>
+              <w:pStyle w:val="TableText"/>
+              <w:rPr>
+                <w:rFonts w:asciiTheme="minorHAnsi" w:hAnsiTheme="minorHAnsi"/>
+              </w:rPr>
+            </w:pPr>
+            <w:r>
+              <w:rPr>
+                <w:rFonts w:asciiTheme="minorHAnsi" w:hAnsiTheme="minorHAnsi" w:cs="Arial"/>
+                <w:sz w:val="20"/>
               </w:rPr>
               <w:t>03/31/2026</w:t>
             </w:r>
@@ -5051,6 +4931,14 @@
         </w:tc>
       </w:tr>
     </w:tbl>
+    <w:p>
+      <w:pPr>
+        <w:tabs>
+          <w:tab w:val="left" w:pos="90"/>
+        </w:tabs>
+        <w:ind w:left="180"/>
+      </w:pPr>
+    </w:p>
     <w:p>
       <w:pPr>
         <w:tabs>
@@ -5074,7 +4962,7 @@
           <w:szCs w:val="28"/>
         </w:rPr>
       </w:pPr>
-      <w:bookmarkStart w:id="19" w:name="_Toc332112095"/>
+      <w:bookmarkStart w:id="21" w:name="_Toc332112095"/>
       <w:r>
         <w:rPr>
           <w:rFonts w:asciiTheme="minorHAnsi" w:hAnsiTheme="minorHAnsi"/>
@@ -5084,7 +4972,7 @@
         </w:rPr>
         <w:t>Strategic Alignment</w:t>
       </w:r>
-      <w:bookmarkEnd w:id="19"/>
+      <w:bookmarkEnd w:id="21"/>
     </w:p>
     <w:p>
       <w:pPr>
@@ -5652,6 +5540,7 @@
       </w:tr>
     </w:tbl>
     <w:p/>
+    <w:p/>
     <w:p>
       <w:pPr>
         <w:pStyle w:val="Heading1"/>
@@ -5667,7 +5556,7 @@
           <w:szCs w:val="28"/>
         </w:rPr>
       </w:pPr>
-      <w:bookmarkStart w:id="20" w:name="_Toc332112096"/>
+      <w:bookmarkStart w:id="22" w:name="_Toc332112096"/>
       <w:r>
         <w:rPr>
           <w:rFonts w:asciiTheme="minorHAnsi" w:hAnsiTheme="minorHAnsi"/>
@@ -5677,19 +5566,14 @@
         </w:rPr>
         <w:t>Cost Benefit Analysis</w:t>
       </w:r>
-      <w:bookmarkEnd w:id="20"/>
-    </w:p>
+      <w:bookmarkEnd w:id="22"/>
+    </w:p>
+    <w:p/>
     <w:p>
       <w:pPr>
         <w:ind w:left="360"/>
       </w:pPr>
-    </w:p>
-    <w:p>
-      <w:pPr>
-        <w:ind w:left="360"/>
-      </w:pPr>
-      <w:r>
-        <w:lastRenderedPageBreak/>
+      <w:r>
         <w:t xml:space="preserve">The following table captures the cost and savings actions associated with the </w:t>
       </w:r>
       <w:r>
@@ -5702,13 +5586,29 @@
         <w:t>p</w:t>
       </w:r>
       <w:r>
-        <w:t>roject, descriptions of these actions, and the costs or savings associated with them through the first year. At the bottom of the chart is the net savings for the first year of the project.</w:t>
-      </w:r>
-    </w:p>
-    <w:p>
-      <w:pPr>
-        <w:ind w:left="360"/>
-      </w:pPr>
+        <w:t xml:space="preserve">roject, descriptions of these actions, and the costs or savings associated with them through the </w:t>
+      </w:r>
+      <w:r>
+        <w:t>course of the project</w:t>
+      </w:r>
+      <w:r>
+        <w:t xml:space="preserve">. At the bottom of the chart </w:t>
+      </w:r>
+      <w:r>
+        <w:t>are</w:t>
+      </w:r>
+      <w:r>
+        <w:t xml:space="preserve"> the net savings </w:t>
+      </w:r>
+      <w:r>
+        <w:t xml:space="preserve">at the end of the anticipated 2.5-year project </w:t>
+      </w:r>
+      <w:r>
+        <w:t>timeline</w:t>
+      </w:r>
+      <w:r>
+        <w:t>.</w:t>
+      </w:r>
     </w:p>
     <w:p/>
     <w:tbl>
@@ -5753,7 +5653,7 @@
             <w:pPr>
               <w:pStyle w:val="TableText"/>
               <w:rPr>
-                <w:rFonts w:asciiTheme="minorHAnsi" w:hAnsiTheme="minorHAnsi"/>
+                <w:rFonts w:asciiTheme="minorHAnsi" w:hAnsiTheme="minorHAnsi" w:cstheme="minorHAnsi"/>
                 <w:b/>
                 <w:bCs/>
                 <w:sz w:val="16"/>
@@ -5761,11 +5661,12 @@
             </w:pPr>
             <w:r>
               <w:rPr>
-                <w:rFonts w:asciiTheme="minorHAnsi" w:hAnsiTheme="minorHAnsi"/>
+                <w:rFonts w:asciiTheme="minorHAnsi" w:hAnsiTheme="minorHAnsi" w:cstheme="minorHAnsi"/>
                 <w:b/>
                 <w:bCs/>
                 <w:sz w:val="16"/>
               </w:rPr>
+              <w:lastRenderedPageBreak/>
               <w:t>Action</w:t>
             </w:r>
           </w:p>
@@ -5779,7 +5680,7 @@
             <w:pPr>
               <w:pStyle w:val="TableText"/>
               <w:rPr>
-                <w:rFonts w:asciiTheme="minorHAnsi" w:hAnsiTheme="minorHAnsi"/>
+                <w:rFonts w:asciiTheme="minorHAnsi" w:hAnsiTheme="minorHAnsi" w:cstheme="minorHAnsi"/>
                 <w:b/>
                 <w:bCs/>
                 <w:sz w:val="16"/>
@@ -5787,7 +5688,7 @@
             </w:pPr>
             <w:r>
               <w:rPr>
-                <w:rFonts w:asciiTheme="minorHAnsi" w:hAnsiTheme="minorHAnsi"/>
+                <w:rFonts w:asciiTheme="minorHAnsi" w:hAnsiTheme="minorHAnsi" w:cstheme="minorHAnsi"/>
                 <w:b/>
                 <w:bCs/>
                 <w:sz w:val="16"/>
@@ -5805,7 +5706,7 @@
             <w:pPr>
               <w:pStyle w:val="TableText"/>
               <w:rPr>
-                <w:rFonts w:asciiTheme="minorHAnsi" w:hAnsiTheme="minorHAnsi"/>
+                <w:rFonts w:asciiTheme="minorHAnsi" w:hAnsiTheme="minorHAnsi" w:cstheme="minorHAnsi"/>
                 <w:b/>
                 <w:bCs/>
                 <w:sz w:val="16"/>
@@ -5813,7 +5714,7 @@
             </w:pPr>
             <w:r>
               <w:rPr>
-                <w:rFonts w:asciiTheme="minorHAnsi" w:hAnsiTheme="minorHAnsi"/>
+                <w:rFonts w:asciiTheme="minorHAnsi" w:hAnsiTheme="minorHAnsi" w:cstheme="minorHAnsi"/>
                 <w:b/>
                 <w:bCs/>
                 <w:sz w:val="16"/>
@@ -5832,7 +5733,7 @@
             <w:pPr>
               <w:pStyle w:val="TableText"/>
               <w:rPr>
-                <w:rFonts w:asciiTheme="minorHAnsi" w:hAnsiTheme="minorHAnsi"/>
+                <w:rFonts w:asciiTheme="minorHAnsi" w:hAnsiTheme="minorHAnsi" w:cstheme="minorHAnsi"/>
                 <w:b/>
                 <w:bCs/>
                 <w:sz w:val="16"/>
@@ -5840,12 +5741,21 @@
             </w:pPr>
             <w:r>
               <w:rPr>
-                <w:rFonts w:asciiTheme="minorHAnsi" w:hAnsiTheme="minorHAnsi"/>
+                <w:rFonts w:asciiTheme="minorHAnsi" w:hAnsiTheme="minorHAnsi" w:cstheme="minorHAnsi"/>
                 <w:b/>
                 <w:bCs/>
                 <w:sz w:val="16"/>
               </w:rPr>
-              <w:t>First year costs (- indicates anticipated savings)</w:t>
+              <w:t>C</w:t>
+            </w:r>
+            <w:r>
+              <w:rPr>
+                <w:rFonts w:asciiTheme="minorHAnsi" w:hAnsiTheme="minorHAnsi" w:cstheme="minorHAnsi"/>
+                <w:b/>
+                <w:bCs/>
+                <w:sz w:val="16"/>
+              </w:rPr>
+              <w:t>osts</w:t>
             </w:r>
           </w:p>
         </w:tc>
@@ -5863,14 +5773,14 @@
             <w:pPr>
               <w:pStyle w:val="TableText"/>
               <w:rPr>
-                <w:rFonts w:asciiTheme="minorHAnsi" w:hAnsiTheme="minorHAnsi"/>
-              </w:rPr>
-            </w:pPr>
-            <w:r>
-              <w:rPr>
-                <w:rFonts w:asciiTheme="minorHAnsi" w:hAnsiTheme="minorHAnsi"/>
-              </w:rPr>
-              <w:t>Software Development</w:t>
+                <w:rFonts w:asciiTheme="minorHAnsi" w:hAnsiTheme="minorHAnsi" w:cstheme="minorHAnsi"/>
+              </w:rPr>
+            </w:pPr>
+            <w:r>
+              <w:rPr>
+                <w:rFonts w:asciiTheme="minorHAnsi" w:hAnsiTheme="minorHAnsi" w:cstheme="minorHAnsi"/>
+              </w:rPr>
+              <w:t>Planning and Analysis</w:t>
             </w:r>
           </w:p>
         </w:tc>
@@ -5883,12 +5793,12 @@
             <w:pPr>
               <w:pStyle w:val="TableText"/>
               <w:rPr>
-                <w:rFonts w:asciiTheme="minorHAnsi" w:hAnsiTheme="minorHAnsi"/>
-              </w:rPr>
-            </w:pPr>
-            <w:r>
-              <w:rPr>
-                <w:rFonts w:asciiTheme="minorHAnsi" w:hAnsiTheme="minorHAnsi"/>
+                <w:rFonts w:asciiTheme="minorHAnsi" w:hAnsiTheme="minorHAnsi" w:cstheme="minorHAnsi"/>
+              </w:rPr>
+            </w:pPr>
+            <w:r>
+              <w:rPr>
+                <w:rFonts w:asciiTheme="minorHAnsi" w:hAnsiTheme="minorHAnsi" w:cstheme="minorHAnsi"/>
               </w:rPr>
               <w:t>Cost</w:t>
             </w:r>
@@ -5903,14 +5813,14 @@
             <w:pPr>
               <w:pStyle w:val="TableText"/>
               <w:rPr>
-                <w:rFonts w:asciiTheme="minorHAnsi" w:hAnsiTheme="minorHAnsi"/>
-              </w:rPr>
-            </w:pPr>
-            <w:r>
-              <w:rPr>
-                <w:rFonts w:asciiTheme="minorHAnsi" w:hAnsiTheme="minorHAnsi"/>
-              </w:rPr>
-              <w:t>Comprehensive software development lifecycle, including design, testing.</w:t>
+                <w:rFonts w:asciiTheme="minorHAnsi" w:hAnsiTheme="minorHAnsi" w:cstheme="minorHAnsi"/>
+              </w:rPr>
+            </w:pPr>
+            <w:r>
+              <w:rPr>
+                <w:rFonts w:asciiTheme="minorHAnsi" w:hAnsiTheme="minorHAnsi" w:cstheme="minorHAnsi"/>
+              </w:rPr>
+              <w:t>Project requirements are assessed, potential third-party AI tools are evaluated, decisions are made regarding AI selection to be integrated with data analytics platform.</w:t>
             </w:r>
           </w:p>
         </w:tc>
@@ -5924,26 +5834,14 @@
               <w:pStyle w:val="TableText"/>
               <w:jc w:val="right"/>
               <w:rPr>
-                <w:rFonts w:asciiTheme="minorHAnsi" w:hAnsiTheme="minorHAnsi"/>
-              </w:rPr>
-            </w:pPr>
-            <w:r>
-              <w:rPr>
-                <w:rFonts w:asciiTheme="minorHAnsi" w:hAnsiTheme="minorHAnsi"/>
-              </w:rPr>
-              <w:t>-$</w:t>
-            </w:r>
-            <w:r>
-              <w:rPr>
-                <w:rFonts w:asciiTheme="minorHAnsi" w:hAnsiTheme="minorHAnsi"/>
-              </w:rPr>
-              <w:t>250</w:t>
-            </w:r>
-            <w:r>
-              <w:rPr>
-                <w:rFonts w:asciiTheme="minorHAnsi" w:hAnsiTheme="minorHAnsi"/>
-              </w:rPr>
-              <w:t>,000</w:t>
+                <w:rFonts w:asciiTheme="minorHAnsi" w:hAnsiTheme="minorHAnsi" w:cstheme="minorHAnsi"/>
+              </w:rPr>
+            </w:pPr>
+            <w:r>
+              <w:rPr>
+                <w:rFonts w:asciiTheme="minorHAnsi" w:hAnsiTheme="minorHAnsi" w:cstheme="minorHAnsi"/>
+              </w:rPr>
+              <w:t>-$34,000</w:t>
             </w:r>
           </w:p>
         </w:tc>
@@ -5961,14 +5859,14 @@
             <w:pPr>
               <w:pStyle w:val="TableText"/>
               <w:rPr>
-                <w:rFonts w:asciiTheme="minorHAnsi" w:hAnsiTheme="minorHAnsi"/>
-              </w:rPr>
-            </w:pPr>
-            <w:r>
-              <w:rPr>
-                <w:rFonts w:asciiTheme="minorHAnsi" w:hAnsiTheme="minorHAnsi"/>
-              </w:rPr>
-              <w:t>Marketing and Launch</w:t>
+                <w:rFonts w:asciiTheme="minorHAnsi" w:hAnsiTheme="minorHAnsi" w:cstheme="minorHAnsi"/>
+              </w:rPr>
+            </w:pPr>
+            <w:r>
+              <w:rPr>
+                <w:rFonts w:asciiTheme="minorHAnsi" w:hAnsiTheme="minorHAnsi" w:cstheme="minorHAnsi"/>
+              </w:rPr>
+              <w:t>Design and Prototyping</w:t>
             </w:r>
           </w:p>
         </w:tc>
@@ -5981,12 +5879,12 @@
             <w:pPr>
               <w:pStyle w:val="TableText"/>
               <w:rPr>
-                <w:rFonts w:asciiTheme="minorHAnsi" w:hAnsiTheme="minorHAnsi"/>
-              </w:rPr>
-            </w:pPr>
-            <w:r>
-              <w:rPr>
-                <w:rFonts w:asciiTheme="minorHAnsi" w:hAnsiTheme="minorHAnsi"/>
+                <w:rFonts w:asciiTheme="minorHAnsi" w:hAnsiTheme="minorHAnsi" w:cstheme="minorHAnsi"/>
+              </w:rPr>
+            </w:pPr>
+            <w:r>
+              <w:rPr>
+                <w:rFonts w:asciiTheme="minorHAnsi" w:hAnsiTheme="minorHAnsi" w:cstheme="minorHAnsi"/>
               </w:rPr>
               <w:t>Cost</w:t>
             </w:r>
@@ -6001,20 +5899,16 @@
             <w:pPr>
               <w:pStyle w:val="TableText"/>
               <w:rPr>
-                <w:rFonts w:asciiTheme="minorHAnsi" w:hAnsiTheme="minorHAnsi"/>
-              </w:rPr>
-            </w:pPr>
-            <w:r>
-              <w:rPr>
-                <w:rFonts w:asciiTheme="minorHAnsi" w:hAnsiTheme="minorHAnsi"/>
-              </w:rPr>
-              <w:t>Promotional activities, product launch events</w:t>
-            </w:r>
-            <w:r>
-              <w:rPr>
-                <w:rFonts w:asciiTheme="minorHAnsi" w:hAnsiTheme="minorHAnsi"/>
-              </w:rPr>
-              <w:t>.</w:t>
+                <w:rFonts w:asciiTheme="minorHAnsi" w:hAnsiTheme="minorHAnsi" w:cstheme="minorHAnsi"/>
+              </w:rPr>
+            </w:pPr>
+            <w:r>
+              <w:rPr>
+                <w:rFonts w:asciiTheme="minorHAnsi" w:hAnsiTheme="minorHAnsi" w:cstheme="minorHAnsi"/>
+                <w:color w:val="0D0D0D"/>
+                <w:shd w:val="clear" w:color="auto" w:fill="FFFFFF"/>
+              </w:rPr>
+              <w:t>Comprehensive design plans and prototypes are developed, integrating the functionalities of the third-party AI tool into the software solution.</w:t>
             </w:r>
           </w:p>
         </w:tc>
@@ -6028,32 +5922,14 @@
               <w:pStyle w:val="TableText"/>
               <w:jc w:val="right"/>
               <w:rPr>
-                <w:rFonts w:asciiTheme="minorHAnsi" w:hAnsiTheme="minorHAnsi"/>
-              </w:rPr>
-            </w:pPr>
-            <w:r>
-              <w:rPr>
-                <w:rFonts w:asciiTheme="minorHAnsi" w:hAnsiTheme="minorHAnsi"/>
-              </w:rPr>
-              <w:t>-</w:t>
-            </w:r>
-            <w:r>
-              <w:rPr>
-                <w:rFonts w:asciiTheme="minorHAnsi" w:hAnsiTheme="minorHAnsi"/>
-              </w:rPr>
-              <w:t>$</w:t>
-            </w:r>
-            <w:r>
-              <w:rPr>
-                <w:rFonts w:asciiTheme="minorHAnsi" w:hAnsiTheme="minorHAnsi"/>
-              </w:rPr>
-              <w:t>100</w:t>
-            </w:r>
-            <w:r>
-              <w:rPr>
-                <w:rFonts w:asciiTheme="minorHAnsi" w:hAnsiTheme="minorHAnsi"/>
-              </w:rPr>
-              <w:t>,000</w:t>
+                <w:rFonts w:asciiTheme="minorHAnsi" w:hAnsiTheme="minorHAnsi" w:cstheme="minorHAnsi"/>
+              </w:rPr>
+            </w:pPr>
+            <w:r>
+              <w:rPr>
+                <w:rFonts w:asciiTheme="minorHAnsi" w:hAnsiTheme="minorHAnsi" w:cstheme="minorHAnsi"/>
+              </w:rPr>
+              <w:t>-$102,000</w:t>
             </w:r>
           </w:p>
         </w:tc>
@@ -6071,14 +5947,20 @@
             <w:pPr>
               <w:pStyle w:val="TableText"/>
               <w:rPr>
-                <w:rFonts w:asciiTheme="minorHAnsi" w:hAnsiTheme="minorHAnsi"/>
-              </w:rPr>
-            </w:pPr>
-            <w:r>
-              <w:rPr>
-                <w:rFonts w:asciiTheme="minorHAnsi" w:hAnsiTheme="minorHAnsi"/>
-              </w:rPr>
-              <w:t>Training and Implementation</w:t>
+                <w:rFonts w:asciiTheme="minorHAnsi" w:hAnsiTheme="minorHAnsi" w:cstheme="minorHAnsi"/>
+              </w:rPr>
+            </w:pPr>
+            <w:r>
+              <w:rPr>
+                <w:rFonts w:asciiTheme="minorHAnsi" w:hAnsiTheme="minorHAnsi" w:cstheme="minorHAnsi"/>
+              </w:rPr>
+              <w:t xml:space="preserve">Software </w:t>
+            </w:r>
+            <w:r>
+              <w:rPr>
+                <w:rFonts w:asciiTheme="minorHAnsi" w:hAnsiTheme="minorHAnsi" w:cstheme="minorHAnsi"/>
+              </w:rPr>
+              <w:t>Development</w:t>
             </w:r>
           </w:p>
         </w:tc>
@@ -6091,12 +5973,12 @@
             <w:pPr>
               <w:pStyle w:val="TableText"/>
               <w:rPr>
-                <w:rFonts w:asciiTheme="minorHAnsi" w:hAnsiTheme="minorHAnsi"/>
-              </w:rPr>
-            </w:pPr>
-            <w:r>
-              <w:rPr>
-                <w:rFonts w:asciiTheme="minorHAnsi" w:hAnsiTheme="minorHAnsi"/>
+                <w:rFonts w:asciiTheme="minorHAnsi" w:hAnsiTheme="minorHAnsi" w:cstheme="minorHAnsi"/>
+              </w:rPr>
+            </w:pPr>
+            <w:r>
+              <w:rPr>
+                <w:rFonts w:asciiTheme="minorHAnsi" w:hAnsiTheme="minorHAnsi" w:cstheme="minorHAnsi"/>
               </w:rPr>
               <w:t>Cost</w:t>
             </w:r>
@@ -6111,14 +5993,14 @@
             <w:pPr>
               <w:pStyle w:val="TableText"/>
               <w:rPr>
-                <w:rFonts w:asciiTheme="minorHAnsi" w:hAnsiTheme="minorHAnsi"/>
-              </w:rPr>
-            </w:pPr>
-            <w:r>
-              <w:rPr>
-                <w:rFonts w:asciiTheme="minorHAnsi" w:hAnsiTheme="minorHAnsi"/>
-              </w:rPr>
-              <w:t>Staff training and implementation of the new software.</w:t>
+                <w:rFonts w:asciiTheme="minorHAnsi" w:hAnsiTheme="minorHAnsi" w:cstheme="minorHAnsi"/>
+              </w:rPr>
+            </w:pPr>
+            <w:r>
+              <w:rPr>
+                <w:rFonts w:asciiTheme="minorHAnsi" w:hAnsiTheme="minorHAnsi" w:cstheme="minorHAnsi"/>
+              </w:rPr>
+              <w:t>Frontend and backend components are constructed, incorporating the functionalities provided by the third-party AI with data analytics software.</w:t>
             </w:r>
           </w:p>
         </w:tc>
@@ -6132,20 +6014,20 @@
               <w:pStyle w:val="TableText"/>
               <w:jc w:val="right"/>
               <w:rPr>
-                <w:rFonts w:asciiTheme="minorHAnsi" w:hAnsiTheme="minorHAnsi"/>
-              </w:rPr>
-            </w:pPr>
-            <w:r>
-              <w:rPr>
-                <w:rFonts w:asciiTheme="minorHAnsi" w:hAnsiTheme="minorHAnsi"/>
+                <w:rFonts w:asciiTheme="minorHAnsi" w:hAnsiTheme="minorHAnsi" w:cstheme="minorHAnsi"/>
+              </w:rPr>
+            </w:pPr>
+            <w:r>
+              <w:rPr>
+                <w:rFonts w:asciiTheme="minorHAnsi" w:hAnsiTheme="minorHAnsi" w:cstheme="minorHAnsi"/>
               </w:rPr>
               <w:t>-$</w:t>
             </w:r>
             <w:r>
               <w:rPr>
-                <w:rFonts w:asciiTheme="minorHAnsi" w:hAnsiTheme="minorHAnsi"/>
-              </w:rPr>
-              <w:t>50,000</w:t>
+                <w:rFonts w:asciiTheme="minorHAnsi" w:hAnsiTheme="minorHAnsi" w:cstheme="minorHAnsi"/>
+              </w:rPr>
+              <w:t>255,000</w:t>
             </w:r>
           </w:p>
         </w:tc>
@@ -6163,14 +6045,14 @@
             <w:pPr>
               <w:pStyle w:val="TableText"/>
               <w:rPr>
-                <w:rFonts w:asciiTheme="minorHAnsi" w:hAnsiTheme="minorHAnsi"/>
-              </w:rPr>
-            </w:pPr>
-            <w:r>
-              <w:rPr>
-                <w:rFonts w:asciiTheme="minorHAnsi" w:hAnsiTheme="minorHAnsi"/>
-              </w:rPr>
-              <w:t>Product Maintenance</w:t>
+                <w:rFonts w:asciiTheme="minorHAnsi" w:hAnsiTheme="minorHAnsi" w:cstheme="minorHAnsi"/>
+              </w:rPr>
+            </w:pPr>
+            <w:r>
+              <w:rPr>
+                <w:rFonts w:asciiTheme="minorHAnsi" w:hAnsiTheme="minorHAnsi" w:cstheme="minorHAnsi"/>
+              </w:rPr>
+              <w:t>Quality Assurance &amp; Testing</w:t>
             </w:r>
           </w:p>
         </w:tc>
@@ -6183,12 +6065,12 @@
             <w:pPr>
               <w:pStyle w:val="TableText"/>
               <w:rPr>
-                <w:rFonts w:asciiTheme="minorHAnsi" w:hAnsiTheme="minorHAnsi"/>
-              </w:rPr>
-            </w:pPr>
-            <w:r>
-              <w:rPr>
-                <w:rFonts w:asciiTheme="minorHAnsi" w:hAnsiTheme="minorHAnsi"/>
+                <w:rFonts w:asciiTheme="minorHAnsi" w:hAnsiTheme="minorHAnsi" w:cstheme="minorHAnsi"/>
+              </w:rPr>
+            </w:pPr>
+            <w:r>
+              <w:rPr>
+                <w:rFonts w:asciiTheme="minorHAnsi" w:hAnsiTheme="minorHAnsi" w:cstheme="minorHAnsi"/>
               </w:rPr>
               <w:t>Cost</w:t>
             </w:r>
@@ -6203,14 +6085,14 @@
             <w:pPr>
               <w:pStyle w:val="TableText"/>
               <w:rPr>
-                <w:rFonts w:asciiTheme="minorHAnsi" w:hAnsiTheme="minorHAnsi"/>
-              </w:rPr>
-            </w:pPr>
-            <w:r>
-              <w:rPr>
-                <w:rFonts w:asciiTheme="minorHAnsi" w:hAnsiTheme="minorHAnsi"/>
-              </w:rPr>
-              <w:t>Ongoing maintenance of the new software product.</w:t>
+                <w:rFonts w:asciiTheme="minorHAnsi" w:hAnsiTheme="minorHAnsi" w:cstheme="minorHAnsi"/>
+              </w:rPr>
+            </w:pPr>
+            <w:r>
+              <w:rPr>
+                <w:rFonts w:asciiTheme="minorHAnsi" w:hAnsiTheme="minorHAnsi" w:cstheme="minorHAnsi"/>
+              </w:rPr>
+              <w:t>Integration testing, user acceptance testing, bug fixing, refinement, and updating documentation to ensure the software product meets quality standards and user requirements.</w:t>
             </w:r>
           </w:p>
         </w:tc>
@@ -6224,14 +6106,14 @@
               <w:pStyle w:val="TableText"/>
               <w:jc w:val="right"/>
               <w:rPr>
-                <w:rFonts w:asciiTheme="minorHAnsi" w:hAnsiTheme="minorHAnsi"/>
-              </w:rPr>
-            </w:pPr>
-            <w:r>
-              <w:rPr>
-                <w:rFonts w:asciiTheme="minorHAnsi" w:hAnsiTheme="minorHAnsi"/>
-              </w:rPr>
-              <w:t>-$50,000</w:t>
+                <w:rFonts w:asciiTheme="minorHAnsi" w:hAnsiTheme="minorHAnsi" w:cstheme="minorHAnsi"/>
+              </w:rPr>
+            </w:pPr>
+            <w:r>
+              <w:rPr>
+                <w:rFonts w:asciiTheme="minorHAnsi" w:hAnsiTheme="minorHAnsi" w:cstheme="minorHAnsi"/>
+              </w:rPr>
+              <w:t>-$204,000</w:t>
             </w:r>
           </w:p>
         </w:tc>
@@ -6249,14 +6131,20 @@
             <w:pPr>
               <w:pStyle w:val="TableText"/>
               <w:rPr>
-                <w:rFonts w:asciiTheme="minorHAnsi" w:hAnsiTheme="minorHAnsi"/>
-              </w:rPr>
-            </w:pPr>
-            <w:r>
-              <w:rPr>
-                <w:rFonts w:asciiTheme="minorHAnsi" w:hAnsiTheme="minorHAnsi"/>
-              </w:rPr>
-              <w:t>Increased Sales and Revenue</w:t>
+                <w:rFonts w:asciiTheme="minorHAnsi" w:hAnsiTheme="minorHAnsi" w:cstheme="minorHAnsi"/>
+              </w:rPr>
+            </w:pPr>
+            <w:r>
+              <w:rPr>
+                <w:rFonts w:asciiTheme="minorHAnsi" w:hAnsiTheme="minorHAnsi" w:cstheme="minorHAnsi"/>
+              </w:rPr>
+              <w:t>Implementation &amp; Deployment</w:t>
+            </w:r>
+            <w:r>
+              <w:rPr>
+                <w:rFonts w:asciiTheme="minorHAnsi" w:hAnsiTheme="minorHAnsi" w:cstheme="minorHAnsi"/>
+              </w:rPr>
+              <w:t xml:space="preserve"> (includes Marketing)</w:t>
             </w:r>
           </w:p>
         </w:tc>
@@ -6269,14 +6157,14 @@
             <w:pPr>
               <w:pStyle w:val="TableText"/>
               <w:rPr>
-                <w:rFonts w:asciiTheme="minorHAnsi" w:hAnsiTheme="minorHAnsi"/>
-              </w:rPr>
-            </w:pPr>
-            <w:r>
-              <w:rPr>
-                <w:rFonts w:asciiTheme="minorHAnsi" w:hAnsiTheme="minorHAnsi"/>
-              </w:rPr>
-              <w:t>Savings</w:t>
+                <w:rFonts w:asciiTheme="minorHAnsi" w:hAnsiTheme="minorHAnsi" w:cstheme="minorHAnsi"/>
+              </w:rPr>
+            </w:pPr>
+            <w:r>
+              <w:rPr>
+                <w:rFonts w:asciiTheme="minorHAnsi" w:hAnsiTheme="minorHAnsi" w:cstheme="minorHAnsi"/>
+              </w:rPr>
+              <w:t>Cost</w:t>
             </w:r>
           </w:p>
         </w:tc>
@@ -6289,14 +6177,14 @@
             <w:pPr>
               <w:pStyle w:val="TableText"/>
               <w:rPr>
-                <w:rFonts w:asciiTheme="minorHAnsi" w:hAnsiTheme="minorHAnsi"/>
-              </w:rPr>
-            </w:pPr>
-            <w:r>
-              <w:rPr>
-                <w:rFonts w:asciiTheme="minorHAnsi" w:hAnsiTheme="minorHAnsi"/>
-              </w:rPr>
-              <w:t>Projected increase in sales and revenue from the new product.</w:t>
+                <w:rFonts w:asciiTheme="minorHAnsi" w:hAnsiTheme="minorHAnsi" w:cstheme="minorHAnsi"/>
+              </w:rPr>
+            </w:pPr>
+            <w:r>
+              <w:rPr>
+                <w:rFonts w:asciiTheme="minorHAnsi" w:hAnsiTheme="minorHAnsi" w:cstheme="minorHAnsi"/>
+              </w:rPr>
+              <w:t>Staff training, knowledge transfer, deployment of the new software product, and marketing activities to promote its launch.</w:t>
             </w:r>
           </w:p>
         </w:tc>
@@ -6310,20 +6198,26 @@
               <w:pStyle w:val="TableText"/>
               <w:jc w:val="right"/>
               <w:rPr>
-                <w:rFonts w:asciiTheme="minorHAnsi" w:hAnsiTheme="minorHAnsi"/>
-              </w:rPr>
-            </w:pPr>
-            <w:r>
-              <w:rPr>
-                <w:rFonts w:asciiTheme="minorHAnsi" w:hAnsiTheme="minorHAnsi"/>
-              </w:rPr>
-              <w:t>+$</w:t>
-            </w:r>
-            <w:r>
-              <w:rPr>
-                <w:rFonts w:asciiTheme="minorHAnsi" w:hAnsiTheme="minorHAnsi"/>
-              </w:rPr>
-              <w:t>500,000</w:t>
+                <w:rFonts w:asciiTheme="minorHAnsi" w:hAnsiTheme="minorHAnsi" w:cstheme="minorHAnsi"/>
+              </w:rPr>
+            </w:pPr>
+            <w:r>
+              <w:rPr>
+                <w:rFonts w:asciiTheme="minorHAnsi" w:hAnsiTheme="minorHAnsi" w:cstheme="minorHAnsi"/>
+              </w:rPr>
+              <w:t>-$127,</w:t>
+            </w:r>
+            <w:r>
+              <w:rPr>
+                <w:rFonts w:asciiTheme="minorHAnsi" w:hAnsiTheme="minorHAnsi" w:cstheme="minorHAnsi"/>
+              </w:rPr>
+              <w:t>5</w:t>
+            </w:r>
+            <w:r>
+              <w:rPr>
+                <w:rFonts w:asciiTheme="minorHAnsi" w:hAnsiTheme="minorHAnsi" w:cstheme="minorHAnsi"/>
+              </w:rPr>
+              <w:t>00</w:t>
             </w:r>
           </w:p>
         </w:tc>
@@ -6341,14 +6235,14 @@
             <w:pPr>
               <w:pStyle w:val="TableText"/>
               <w:rPr>
-                <w:rFonts w:asciiTheme="minorHAnsi" w:hAnsiTheme="minorHAnsi"/>
-              </w:rPr>
-            </w:pPr>
-            <w:r>
-              <w:rPr>
-                <w:rFonts w:asciiTheme="minorHAnsi" w:hAnsiTheme="minorHAnsi"/>
-              </w:rPr>
-              <w:t>Operational Efficiency</w:t>
+                <w:rFonts w:asciiTheme="minorHAnsi" w:hAnsiTheme="minorHAnsi" w:cstheme="minorHAnsi"/>
+              </w:rPr>
+            </w:pPr>
+            <w:r>
+              <w:rPr>
+                <w:rFonts w:asciiTheme="minorHAnsi" w:hAnsiTheme="minorHAnsi" w:cstheme="minorHAnsi"/>
+              </w:rPr>
+              <w:t>Post-Deployment Support &amp; Project Closure</w:t>
             </w:r>
           </w:p>
         </w:tc>
@@ -6361,14 +6255,14 @@
             <w:pPr>
               <w:pStyle w:val="TableText"/>
               <w:rPr>
-                <w:rFonts w:asciiTheme="minorHAnsi" w:hAnsiTheme="minorHAnsi"/>
-              </w:rPr>
-            </w:pPr>
-            <w:r>
-              <w:rPr>
-                <w:rFonts w:asciiTheme="minorHAnsi" w:hAnsiTheme="minorHAnsi"/>
-              </w:rPr>
-              <w:t>Savings</w:t>
+                <w:rFonts w:asciiTheme="minorHAnsi" w:hAnsiTheme="minorHAnsi" w:cstheme="minorHAnsi"/>
+              </w:rPr>
+            </w:pPr>
+            <w:r>
+              <w:rPr>
+                <w:rFonts w:asciiTheme="minorHAnsi" w:hAnsiTheme="minorHAnsi" w:cstheme="minorHAnsi"/>
+              </w:rPr>
+              <w:t>Cost</w:t>
             </w:r>
           </w:p>
         </w:tc>
@@ -6381,14 +6275,14 @@
             <w:pPr>
               <w:pStyle w:val="TableText"/>
               <w:rPr>
-                <w:rFonts w:asciiTheme="minorHAnsi" w:hAnsiTheme="minorHAnsi"/>
-              </w:rPr>
-            </w:pPr>
-            <w:r>
-              <w:rPr>
-                <w:rFonts w:asciiTheme="minorHAnsi" w:hAnsiTheme="minorHAnsi"/>
-              </w:rPr>
-              <w:t>Efficiency gains leading to reduced operational costs</w:t>
+                <w:rFonts w:asciiTheme="minorHAnsi" w:hAnsiTheme="minorHAnsi" w:cstheme="minorHAnsi"/>
+              </w:rPr>
+            </w:pPr>
+            <w:r>
+              <w:rPr>
+                <w:rFonts w:asciiTheme="minorHAnsi" w:hAnsiTheme="minorHAnsi" w:cstheme="minorHAnsi"/>
+              </w:rPr>
+              <w:t>Provide ongoing support to users, optimize software performance, and conclude the project with closure tasks.</w:t>
             </w:r>
           </w:p>
         </w:tc>
@@ -6402,26 +6296,14 @@
               <w:pStyle w:val="TableText"/>
               <w:jc w:val="right"/>
               <w:rPr>
-                <w:rFonts w:asciiTheme="minorHAnsi" w:hAnsiTheme="minorHAnsi"/>
-              </w:rPr>
-            </w:pPr>
-            <w:r>
-              <w:rPr>
-                <w:rFonts w:asciiTheme="minorHAnsi" w:hAnsiTheme="minorHAnsi"/>
-              </w:rPr>
-              <w:t>+$</w:t>
-            </w:r>
-            <w:r>
-              <w:rPr>
-                <w:rFonts w:asciiTheme="minorHAnsi" w:hAnsiTheme="minorHAnsi"/>
-              </w:rPr>
-              <w:t>80</w:t>
-            </w:r>
-            <w:r>
-              <w:rPr>
-                <w:rFonts w:asciiTheme="minorHAnsi" w:hAnsiTheme="minorHAnsi"/>
-              </w:rPr>
-              <w:t>,000</w:t>
+                <w:rFonts w:asciiTheme="minorHAnsi" w:hAnsiTheme="minorHAnsi" w:cstheme="minorHAnsi"/>
+              </w:rPr>
+            </w:pPr>
+            <w:r>
+              <w:rPr>
+                <w:rFonts w:asciiTheme="minorHAnsi" w:hAnsiTheme="minorHAnsi" w:cstheme="minorHAnsi"/>
+              </w:rPr>
+              <w:t>-$127,500</w:t>
             </w:r>
           </w:p>
         </w:tc>
@@ -6433,6 +6315,506 @@
         <w:tc>
           <w:tcPr>
             <w:tcW w:w="2790" w:type="dxa"/>
+            <w:vAlign w:val="center"/>
+          </w:tcPr>
+          <w:p>
+            <w:pPr>
+              <w:pStyle w:val="TableText"/>
+              <w:rPr>
+                <w:rFonts w:asciiTheme="minorHAnsi" w:hAnsiTheme="minorHAnsi" w:cstheme="minorHAnsi"/>
+              </w:rPr>
+            </w:pPr>
+            <w:r>
+              <w:rPr>
+                <w:rFonts w:asciiTheme="minorHAnsi" w:hAnsiTheme="minorHAnsi" w:cstheme="minorHAnsi"/>
+              </w:rPr>
+              <w:t>Increased Sales and Revenue</w:t>
+            </w:r>
+          </w:p>
+        </w:tc>
+        <w:tc>
+          <w:tcPr>
+            <w:tcW w:w="900" w:type="dxa"/>
+            <w:vAlign w:val="center"/>
+          </w:tcPr>
+          <w:p>
+            <w:pPr>
+              <w:pStyle w:val="TableText"/>
+              <w:rPr>
+                <w:rFonts w:asciiTheme="minorHAnsi" w:hAnsiTheme="minorHAnsi" w:cstheme="minorHAnsi"/>
+              </w:rPr>
+            </w:pPr>
+            <w:r>
+              <w:rPr>
+                <w:rFonts w:asciiTheme="minorHAnsi" w:hAnsiTheme="minorHAnsi" w:cstheme="minorHAnsi"/>
+              </w:rPr>
+              <w:t>Savings</w:t>
+            </w:r>
+          </w:p>
+        </w:tc>
+        <w:tc>
+          <w:tcPr>
+            <w:tcW w:w="3960" w:type="dxa"/>
+            <w:vAlign w:val="center"/>
+          </w:tcPr>
+          <w:p>
+            <w:pPr>
+              <w:pStyle w:val="TableText"/>
+              <w:rPr>
+                <w:rFonts w:asciiTheme="minorHAnsi" w:hAnsiTheme="minorHAnsi" w:cstheme="minorHAnsi"/>
+              </w:rPr>
+            </w:pPr>
+            <w:r>
+              <w:rPr>
+                <w:rFonts w:asciiTheme="minorHAnsi" w:hAnsiTheme="minorHAnsi" w:cstheme="minorHAnsi"/>
+              </w:rPr>
+              <w:t>Projected increase in sales and revenue from the new product.</w:t>
+            </w:r>
+          </w:p>
+        </w:tc>
+        <w:tc>
+          <w:tcPr>
+            <w:tcW w:w="1350" w:type="dxa"/>
+            <w:vAlign w:val="center"/>
+          </w:tcPr>
+          <w:p>
+            <w:pPr>
+              <w:pStyle w:val="TableText"/>
+              <w:jc w:val="right"/>
+              <w:rPr>
+                <w:rFonts w:asciiTheme="minorHAnsi" w:hAnsiTheme="minorHAnsi" w:cstheme="minorHAnsi"/>
+              </w:rPr>
+            </w:pPr>
+            <w:r>
+              <w:rPr>
+                <w:rFonts w:asciiTheme="minorHAnsi" w:hAnsiTheme="minorHAnsi" w:cstheme="minorHAnsi"/>
+              </w:rPr>
+              <w:t>+$</w:t>
+            </w:r>
+            <w:r>
+              <w:rPr>
+                <w:rFonts w:asciiTheme="minorHAnsi" w:hAnsiTheme="minorHAnsi" w:cstheme="minorHAnsi"/>
+              </w:rPr>
+              <w:t>650</w:t>
+            </w:r>
+            <w:r>
+              <w:rPr>
+                <w:rFonts w:asciiTheme="minorHAnsi" w:hAnsiTheme="minorHAnsi" w:cstheme="minorHAnsi"/>
+              </w:rPr>
+              <w:t>,000</w:t>
+            </w:r>
+          </w:p>
+        </w:tc>
+      </w:tr>
+      <w:tr>
+        <w:trPr>
+          <w:cantSplit/>
+        </w:trPr>
+        <w:tc>
+          <w:tcPr>
+            <w:tcW w:w="2790" w:type="dxa"/>
+            <w:vAlign w:val="center"/>
+          </w:tcPr>
+          <w:p>
+            <w:pPr>
+              <w:pStyle w:val="TableText"/>
+              <w:rPr>
+                <w:rFonts w:asciiTheme="minorHAnsi" w:hAnsiTheme="minorHAnsi" w:cstheme="minorHAnsi"/>
+              </w:rPr>
+            </w:pPr>
+            <w:r>
+              <w:rPr>
+                <w:rFonts w:asciiTheme="minorHAnsi" w:hAnsiTheme="minorHAnsi" w:cstheme="minorHAnsi"/>
+              </w:rPr>
+              <w:t>Operational Efficiency</w:t>
+            </w:r>
+          </w:p>
+        </w:tc>
+        <w:tc>
+          <w:tcPr>
+            <w:tcW w:w="900" w:type="dxa"/>
+            <w:vAlign w:val="center"/>
+          </w:tcPr>
+          <w:p>
+            <w:pPr>
+              <w:pStyle w:val="TableText"/>
+              <w:rPr>
+                <w:rFonts w:asciiTheme="minorHAnsi" w:hAnsiTheme="minorHAnsi" w:cstheme="minorHAnsi"/>
+              </w:rPr>
+            </w:pPr>
+            <w:r>
+              <w:rPr>
+                <w:rFonts w:asciiTheme="minorHAnsi" w:hAnsiTheme="minorHAnsi" w:cstheme="minorHAnsi"/>
+              </w:rPr>
+              <w:t>Savings</w:t>
+            </w:r>
+          </w:p>
+        </w:tc>
+        <w:tc>
+          <w:tcPr>
+            <w:tcW w:w="3960" w:type="dxa"/>
+            <w:vAlign w:val="center"/>
+          </w:tcPr>
+          <w:p>
+            <w:pPr>
+              <w:pStyle w:val="TableText"/>
+              <w:rPr>
+                <w:rFonts w:asciiTheme="minorHAnsi" w:hAnsiTheme="minorHAnsi" w:cstheme="minorHAnsi"/>
+              </w:rPr>
+            </w:pPr>
+            <w:r>
+              <w:rPr>
+                <w:rFonts w:asciiTheme="minorHAnsi" w:hAnsiTheme="minorHAnsi" w:cstheme="minorHAnsi"/>
+              </w:rPr>
+              <w:t>Efficiency gains leading to reduced operational costs</w:t>
+            </w:r>
+          </w:p>
+        </w:tc>
+        <w:tc>
+          <w:tcPr>
+            <w:tcW w:w="1350" w:type="dxa"/>
+            <w:vAlign w:val="center"/>
+          </w:tcPr>
+          <w:p>
+            <w:pPr>
+              <w:pStyle w:val="TableText"/>
+              <w:jc w:val="right"/>
+              <w:rPr>
+                <w:rFonts w:asciiTheme="minorHAnsi" w:hAnsiTheme="minorHAnsi" w:cstheme="minorHAnsi"/>
+              </w:rPr>
+            </w:pPr>
+            <w:r>
+              <w:rPr>
+                <w:rFonts w:asciiTheme="minorHAnsi" w:hAnsiTheme="minorHAnsi" w:cstheme="minorHAnsi"/>
+              </w:rPr>
+              <w:t>+$</w:t>
+            </w:r>
+            <w:r>
+              <w:rPr>
+                <w:rFonts w:asciiTheme="minorHAnsi" w:hAnsiTheme="minorHAnsi" w:cstheme="minorHAnsi"/>
+              </w:rPr>
+              <w:t>100</w:t>
+            </w:r>
+            <w:r>
+              <w:rPr>
+                <w:rFonts w:asciiTheme="minorHAnsi" w:hAnsiTheme="minorHAnsi" w:cstheme="minorHAnsi"/>
+              </w:rPr>
+              <w:t>,000</w:t>
+            </w:r>
+          </w:p>
+        </w:tc>
+      </w:tr>
+      <w:tr>
+        <w:trPr>
+          <w:cantSplit/>
+        </w:trPr>
+        <w:tc>
+          <w:tcPr>
+            <w:tcW w:w="2790" w:type="dxa"/>
+            <w:vAlign w:val="center"/>
+          </w:tcPr>
+          <w:p>
+            <w:pPr>
+              <w:pStyle w:val="TableText"/>
+              <w:rPr>
+                <w:rFonts w:asciiTheme="minorHAnsi" w:hAnsiTheme="minorHAnsi" w:cstheme="minorHAnsi"/>
+              </w:rPr>
+            </w:pPr>
+            <w:r>
+              <w:rPr>
+                <w:rFonts w:asciiTheme="minorHAnsi" w:hAnsiTheme="minorHAnsi" w:cstheme="minorHAnsi"/>
+                <w:color w:val="0D0D0D"/>
+                <w:shd w:val="clear" w:color="auto" w:fill="FFFFFF"/>
+              </w:rPr>
+              <w:t>Cost Reduction in Manual Processes</w:t>
+            </w:r>
+          </w:p>
+        </w:tc>
+        <w:tc>
+          <w:tcPr>
+            <w:tcW w:w="900" w:type="dxa"/>
+            <w:vAlign w:val="center"/>
+          </w:tcPr>
+          <w:p>
+            <w:pPr>
+              <w:pStyle w:val="TableText"/>
+              <w:rPr>
+                <w:rFonts w:asciiTheme="minorHAnsi" w:hAnsiTheme="minorHAnsi" w:cstheme="minorHAnsi"/>
+              </w:rPr>
+            </w:pPr>
+            <w:r>
+              <w:rPr>
+                <w:rFonts w:asciiTheme="minorHAnsi" w:hAnsiTheme="minorHAnsi" w:cstheme="minorHAnsi"/>
+              </w:rPr>
+              <w:t>Savings</w:t>
+            </w:r>
+          </w:p>
+        </w:tc>
+        <w:tc>
+          <w:tcPr>
+            <w:tcW w:w="3960" w:type="dxa"/>
+            <w:vAlign w:val="center"/>
+          </w:tcPr>
+          <w:p>
+            <w:pPr>
+              <w:pStyle w:val="TableText"/>
+              <w:rPr>
+                <w:rFonts w:asciiTheme="minorHAnsi" w:hAnsiTheme="minorHAnsi" w:cstheme="minorHAnsi"/>
+              </w:rPr>
+            </w:pPr>
+            <w:r>
+              <w:rPr>
+                <w:rFonts w:asciiTheme="minorHAnsi" w:hAnsiTheme="minorHAnsi" w:cstheme="minorHAnsi"/>
+              </w:rPr>
+              <w:t>Savings resulting from the automation of manual processes through the implementation of the new software solution.</w:t>
+            </w:r>
+          </w:p>
+        </w:tc>
+        <w:tc>
+          <w:tcPr>
+            <w:tcW w:w="1350" w:type="dxa"/>
+            <w:vAlign w:val="center"/>
+          </w:tcPr>
+          <w:p>
+            <w:pPr>
+              <w:pStyle w:val="TableText"/>
+              <w:jc w:val="right"/>
+              <w:rPr>
+                <w:rFonts w:asciiTheme="minorHAnsi" w:hAnsiTheme="minorHAnsi" w:cstheme="minorHAnsi"/>
+              </w:rPr>
+            </w:pPr>
+            <w:r>
+              <w:rPr>
+                <w:rFonts w:asciiTheme="minorHAnsi" w:hAnsiTheme="minorHAnsi" w:cstheme="minorHAnsi"/>
+              </w:rPr>
+              <w:t>+$</w:t>
+            </w:r>
+            <w:r>
+              <w:rPr>
+                <w:rFonts w:asciiTheme="minorHAnsi" w:hAnsiTheme="minorHAnsi" w:cstheme="minorHAnsi"/>
+              </w:rPr>
+              <w:t>80</w:t>
+            </w:r>
+            <w:r>
+              <w:rPr>
+                <w:rFonts w:asciiTheme="minorHAnsi" w:hAnsiTheme="minorHAnsi" w:cstheme="minorHAnsi"/>
+              </w:rPr>
+              <w:t>,000</w:t>
+            </w:r>
+          </w:p>
+        </w:tc>
+      </w:tr>
+      <w:tr>
+        <w:trPr>
+          <w:cantSplit/>
+        </w:trPr>
+        <w:tc>
+          <w:tcPr>
+            <w:tcW w:w="2790" w:type="dxa"/>
+            <w:vAlign w:val="center"/>
+          </w:tcPr>
+          <w:p>
+            <w:pPr>
+              <w:pStyle w:val="TableText"/>
+              <w:rPr>
+                <w:rFonts w:asciiTheme="minorHAnsi" w:hAnsiTheme="minorHAnsi" w:cstheme="minorHAnsi"/>
+                <w:color w:val="0D0D0D"/>
+                <w:shd w:val="clear" w:color="auto" w:fill="FFFFFF"/>
+              </w:rPr>
+            </w:pPr>
+            <w:r>
+              <w:rPr>
+                <w:rFonts w:asciiTheme="minorHAnsi" w:hAnsiTheme="minorHAnsi" w:cstheme="minorHAnsi"/>
+                <w:color w:val="0D0D0D"/>
+                <w:shd w:val="clear" w:color="auto" w:fill="FFFFFF"/>
+              </w:rPr>
+              <w:t>Decrease in Support Costs</w:t>
+            </w:r>
+          </w:p>
+        </w:tc>
+        <w:tc>
+          <w:tcPr>
+            <w:tcW w:w="900" w:type="dxa"/>
+            <w:vAlign w:val="center"/>
+          </w:tcPr>
+          <w:p>
+            <w:pPr>
+              <w:pStyle w:val="TableText"/>
+              <w:rPr>
+                <w:rFonts w:asciiTheme="minorHAnsi" w:hAnsiTheme="minorHAnsi" w:cstheme="minorHAnsi"/>
+              </w:rPr>
+            </w:pPr>
+            <w:r>
+              <w:rPr>
+                <w:rFonts w:asciiTheme="minorHAnsi" w:hAnsiTheme="minorHAnsi" w:cstheme="minorHAnsi"/>
+              </w:rPr>
+              <w:t>Savings</w:t>
+            </w:r>
+          </w:p>
+        </w:tc>
+        <w:tc>
+          <w:tcPr>
+            <w:tcW w:w="3960" w:type="dxa"/>
+            <w:vAlign w:val="center"/>
+          </w:tcPr>
+          <w:p>
+            <w:pPr>
+              <w:pStyle w:val="TableText"/>
+              <w:rPr>
+                <w:rFonts w:asciiTheme="minorHAnsi" w:hAnsiTheme="minorHAnsi" w:cstheme="minorHAnsi"/>
+              </w:rPr>
+            </w:pPr>
+            <w:r>
+              <w:rPr>
+                <w:rFonts w:asciiTheme="minorHAnsi" w:hAnsiTheme="minorHAnsi" w:cstheme="minorHAnsi"/>
+              </w:rPr>
+              <w:t>Savings from a decrease in support costs associated with the previous software solution due to enhanced functionality and reduced maintenance requirements of the new solution.</w:t>
+            </w:r>
+          </w:p>
+        </w:tc>
+        <w:tc>
+          <w:tcPr>
+            <w:tcW w:w="1350" w:type="dxa"/>
+            <w:vAlign w:val="center"/>
+          </w:tcPr>
+          <w:p>
+            <w:pPr>
+              <w:pStyle w:val="TableText"/>
+              <w:jc w:val="right"/>
+              <w:rPr>
+                <w:rFonts w:asciiTheme="minorHAnsi" w:hAnsiTheme="minorHAnsi" w:cstheme="minorHAnsi"/>
+              </w:rPr>
+            </w:pPr>
+            <w:r>
+              <w:rPr>
+                <w:rFonts w:asciiTheme="minorHAnsi" w:hAnsiTheme="minorHAnsi" w:cstheme="minorHAnsi"/>
+              </w:rPr>
+              <w:t>+$</w:t>
+            </w:r>
+            <w:r>
+              <w:rPr>
+                <w:rFonts w:asciiTheme="minorHAnsi" w:hAnsiTheme="minorHAnsi" w:cstheme="minorHAnsi"/>
+              </w:rPr>
+              <w:t>100</w:t>
+            </w:r>
+            <w:r>
+              <w:rPr>
+                <w:rFonts w:asciiTheme="minorHAnsi" w:hAnsiTheme="minorHAnsi" w:cstheme="minorHAnsi"/>
+              </w:rPr>
+              <w:t>,000</w:t>
+            </w:r>
+          </w:p>
+        </w:tc>
+      </w:tr>
+      <w:tr>
+        <w:trPr>
+          <w:cantSplit/>
+        </w:trPr>
+        <w:tc>
+          <w:tcPr>
+            <w:tcW w:w="2790" w:type="dxa"/>
+            <w:vAlign w:val="center"/>
+          </w:tcPr>
+          <w:p>
+            <w:pPr>
+              <w:pStyle w:val="TableText"/>
+              <w:rPr>
+                <w:rFonts w:asciiTheme="minorHAnsi" w:hAnsiTheme="minorHAnsi" w:cstheme="minorHAnsi"/>
+                <w:color w:val="0D0D0D"/>
+                <w:shd w:val="clear" w:color="auto" w:fill="FFFFFF"/>
+              </w:rPr>
+            </w:pPr>
+            <w:r>
+              <w:rPr>
+                <w:rFonts w:asciiTheme="minorHAnsi" w:hAnsiTheme="minorHAnsi" w:cstheme="minorHAnsi"/>
+                <w:color w:val="0D0D0D"/>
+                <w:shd w:val="clear" w:color="auto" w:fill="FFFFFF"/>
+              </w:rPr>
+              <w:t>Increased Employee Productivity</w:t>
+            </w:r>
+          </w:p>
+        </w:tc>
+        <w:tc>
+          <w:tcPr>
+            <w:tcW w:w="900" w:type="dxa"/>
+            <w:vAlign w:val="center"/>
+          </w:tcPr>
+          <w:p>
+            <w:pPr>
+              <w:pStyle w:val="TableText"/>
+              <w:rPr>
+                <w:rFonts w:asciiTheme="minorHAnsi" w:hAnsiTheme="minorHAnsi" w:cstheme="minorHAnsi"/>
+              </w:rPr>
+            </w:pPr>
+            <w:r>
+              <w:rPr>
+                <w:rFonts w:asciiTheme="minorHAnsi" w:hAnsiTheme="minorHAnsi" w:cstheme="minorHAnsi"/>
+              </w:rPr>
+              <w:t>Savings</w:t>
+            </w:r>
+          </w:p>
+        </w:tc>
+        <w:tc>
+          <w:tcPr>
+            <w:tcW w:w="3960" w:type="dxa"/>
+            <w:vAlign w:val="center"/>
+          </w:tcPr>
+          <w:p>
+            <w:pPr>
+              <w:pStyle w:val="TableText"/>
+              <w:rPr>
+                <w:rFonts w:asciiTheme="minorHAnsi" w:hAnsiTheme="minorHAnsi" w:cstheme="minorHAnsi"/>
+              </w:rPr>
+            </w:pPr>
+            <w:r>
+              <w:rPr>
+                <w:rFonts w:asciiTheme="minorHAnsi" w:hAnsiTheme="minorHAnsi" w:cstheme="minorHAnsi"/>
+              </w:rPr>
+              <w:t>Savings from increased employee productivity resulting from streamlined workflows and improved access to data facilitated by the new software solution.</w:t>
+            </w:r>
+          </w:p>
+        </w:tc>
+        <w:tc>
+          <w:tcPr>
+            <w:tcW w:w="1350" w:type="dxa"/>
+            <w:vAlign w:val="center"/>
+          </w:tcPr>
+          <w:p>
+            <w:pPr>
+              <w:pStyle w:val="TableText"/>
+              <w:jc w:val="right"/>
+              <w:rPr>
+                <w:rFonts w:asciiTheme="minorHAnsi" w:hAnsiTheme="minorHAnsi" w:cstheme="minorHAnsi"/>
+              </w:rPr>
+            </w:pPr>
+            <w:r>
+              <w:rPr>
+                <w:rFonts w:asciiTheme="minorHAnsi" w:hAnsiTheme="minorHAnsi" w:cstheme="minorHAnsi"/>
+              </w:rPr>
+              <w:t>+$</w:t>
+            </w:r>
+            <w:r>
+              <w:rPr>
+                <w:rFonts w:asciiTheme="minorHAnsi" w:hAnsiTheme="minorHAnsi" w:cstheme="minorHAnsi"/>
+              </w:rPr>
+              <w:t>7</w:t>
+            </w:r>
+            <w:r>
+              <w:rPr>
+                <w:rFonts w:asciiTheme="minorHAnsi" w:hAnsiTheme="minorHAnsi" w:cstheme="minorHAnsi"/>
+              </w:rPr>
+              <w:t>0,000</w:t>
+            </w:r>
+          </w:p>
+        </w:tc>
+      </w:tr>
+      <w:tr>
+        <w:trPr>
+          <w:cantSplit/>
+        </w:trPr>
+        <w:tc>
+          <w:tcPr>
+            <w:tcW w:w="2790" w:type="dxa"/>
             <w:shd w:val="clear" w:color="auto" w:fill="C0C0C0"/>
             <w:vAlign w:val="center"/>
           </w:tcPr>
@@ -6440,16 +6822,16 @@
             <w:pPr>
               <w:pStyle w:val="TableText"/>
               <w:rPr>
-                <w:rFonts w:asciiTheme="minorHAnsi" w:hAnsiTheme="minorHAnsi"/>
+                <w:rFonts w:asciiTheme="minorHAnsi" w:hAnsiTheme="minorHAnsi" w:cstheme="minorHAnsi"/>
                 <w:b/>
               </w:rPr>
             </w:pPr>
             <w:r>
               <w:rPr>
-                <w:rFonts w:asciiTheme="minorHAnsi" w:hAnsiTheme="minorHAnsi"/>
+                <w:rFonts w:asciiTheme="minorHAnsi" w:hAnsiTheme="minorHAnsi" w:cstheme="minorHAnsi"/>
                 <w:b/>
               </w:rPr>
-              <w:t>Net First Year Savings</w:t>
+              <w:t>Net Savings</w:t>
             </w:r>
           </w:p>
         </w:tc>
@@ -6462,7 +6844,7 @@
             <w:pPr>
               <w:pStyle w:val="TableText"/>
               <w:rPr>
-                <w:rFonts w:asciiTheme="minorHAnsi" w:hAnsiTheme="minorHAnsi"/>
+                <w:rFonts w:asciiTheme="minorHAnsi" w:hAnsiTheme="minorHAnsi" w:cstheme="minorHAnsi"/>
               </w:rPr>
             </w:pPr>
           </w:p>
@@ -6476,7 +6858,7 @@
             <w:pPr>
               <w:pStyle w:val="TableText"/>
               <w:rPr>
-                <w:rFonts w:asciiTheme="minorHAnsi" w:hAnsiTheme="minorHAnsi"/>
+                <w:rFonts w:asciiTheme="minorHAnsi" w:hAnsiTheme="minorHAnsi" w:cstheme="minorHAnsi"/>
               </w:rPr>
             </w:pPr>
           </w:p>
@@ -6492,27 +6874,27 @@
               <w:pStyle w:val="TableText"/>
               <w:jc w:val="right"/>
               <w:rPr>
-                <w:rFonts w:asciiTheme="minorHAnsi" w:hAnsiTheme="minorHAnsi"/>
+                <w:rFonts w:asciiTheme="minorHAnsi" w:hAnsiTheme="minorHAnsi" w:cstheme="minorHAnsi"/>
                 <w:b/>
               </w:rPr>
             </w:pPr>
             <w:r>
               <w:rPr>
-                <w:rFonts w:asciiTheme="minorHAnsi" w:hAnsiTheme="minorHAnsi"/>
+                <w:rFonts w:asciiTheme="minorHAnsi" w:hAnsiTheme="minorHAnsi" w:cstheme="minorHAnsi"/>
                 <w:b/>
               </w:rPr>
-              <w:t>$</w:t>
-            </w:r>
-            <w:r>
-              <w:rPr>
-                <w:rFonts w:asciiTheme="minorHAnsi" w:hAnsiTheme="minorHAnsi"/>
+              <w:t>$1</w:t>
+            </w:r>
+            <w:r>
+              <w:rPr>
+                <w:rFonts w:asciiTheme="minorHAnsi" w:hAnsiTheme="minorHAnsi" w:cstheme="minorHAnsi"/>
                 <w:b/>
               </w:rPr>
-              <w:t>130</w:t>
-            </w:r>
-            <w:r>
-              <w:rPr>
-                <w:rFonts w:asciiTheme="minorHAnsi" w:hAnsiTheme="minorHAnsi"/>
+              <w:t>50</w:t>
+            </w:r>
+            <w:r>
+              <w:rPr>
+                <w:rFonts w:asciiTheme="minorHAnsi" w:hAnsiTheme="minorHAnsi" w:cstheme="minorHAnsi"/>
                 <w:b/>
               </w:rPr>
               <w:t>,000</w:t>
@@ -6530,59 +6912,14 @@
       <w:pPr>
         <w:ind w:left="360"/>
       </w:pPr>
-      <w:r>
-        <w:t>Based on the cost</w:t>
-      </w:r>
-      <w:r>
-        <w:t>-</w:t>
-      </w:r>
-      <w:r>
-        <w:t xml:space="preserve">benefit analysis above we see that by authorizing the </w:t>
-      </w:r>
-      <w:r>
-        <w:t>N</w:t>
-      </w:r>
-      <w:r>
-        <w:t xml:space="preserve">ew </w:t>
-      </w:r>
-      <w:r>
-        <w:t>S</w:t>
-      </w:r>
-      <w:r>
-        <w:t xml:space="preserve">olutions </w:t>
-      </w:r>
-      <w:r>
-        <w:t>E</w:t>
-      </w:r>
-      <w:r>
-        <w:t>nterprise New Product Launch</w:t>
-      </w:r>
-      <w:r>
-        <w:t xml:space="preserve"> project</w:t>
-      </w:r>
-      <w:r>
-        <w:t xml:space="preserve">, </w:t>
-      </w:r>
-      <w:r>
-        <w:t>NSE</w:t>
-      </w:r>
-      <w:r>
-        <w:t xml:space="preserve"> will save $</w:t>
-      </w:r>
-      <w:r>
-        <w:t>130</w:t>
-      </w:r>
-      <w:r>
-        <w:t>,0</w:t>
-      </w:r>
-      <w:r>
-        <w:t xml:space="preserve">00 in the first year alone.  This represents a </w:t>
-      </w:r>
-      <w:r>
-        <w:t>substantial increase in revenue</w:t>
-      </w:r>
-      <w:r>
-        <w:t xml:space="preserve"> and is a clear indicator of the benefit this project will have on the company.</w:t>
+    </w:p>
+    <w:p>
+      <w:pPr>
+        <w:ind w:left="360"/>
+      </w:pPr>
+      <w:r>
+        <w:lastRenderedPageBreak/>
+        <w:t>Based on the cost-benefit analysis above, it is evident that authorizing the New Solutions Enterprise New Product Launch project will result in significant savings of $150,000 by the end of the project lifecycle. This represents a substantial increase in revenue and underscores the positive impact this project will have on the company. It's important to note that these savings do not include potential future revenue beyond the project, further highlighting the long-term benefits of this initiative.</w:t>
       </w:r>
     </w:p>
     <w:p/>
@@ -6601,7 +6938,7 @@
           <w:szCs w:val="28"/>
         </w:rPr>
       </w:pPr>
-      <w:bookmarkStart w:id="21" w:name="_Toc332112097"/>
+      <w:bookmarkStart w:id="23" w:name="_Toc332112097"/>
       <w:r>
         <w:rPr>
           <w:rFonts w:asciiTheme="minorHAnsi" w:hAnsiTheme="minorHAnsi"/>
@@ -6611,7 +6948,7 @@
         </w:rPr>
         <w:t>Alternatives Analysis</w:t>
       </w:r>
-      <w:bookmarkEnd w:id="21"/>
+      <w:bookmarkEnd w:id="23"/>
     </w:p>
     <w:p>
       <w:pPr>
@@ -6623,7 +6960,15 @@
         <w:ind w:left="360"/>
       </w:pPr>
       <w:r>
-        <w:t>The following alternative options have been considered to address the business problem.  These alternatives were not selected for a number of reasons which are also explained below.</w:t>
+        <w:t xml:space="preserve">The following alternative options have been considered to address the business problem.  These alternatives were not selected for </w:t>
+      </w:r>
+      <w:proofErr w:type="gramStart"/>
+      <w:r>
+        <w:t>a number of</w:t>
+      </w:r>
+      <w:proofErr w:type="gramEnd"/>
+      <w:r>
+        <w:t xml:space="preserve"> reasons which are also explained below.</w:t>
       </w:r>
     </w:p>
     <w:p>
@@ -6685,7 +7030,6 @@
                 <w:bCs/>
                 <w:sz w:val="16"/>
               </w:rPr>
-              <w:lastRenderedPageBreak/>
               <w:t>No Project (Status Quo)</w:t>
             </w:r>
           </w:p>
@@ -7029,24 +7373,17 @@
               <w:rPr>
                 <w:rFonts w:asciiTheme="minorHAnsi" w:hAnsiTheme="minorHAnsi"/>
               </w:rPr>
-              <w:t xml:space="preserve"> Use of third party </w:t>
-            </w:r>
-            <w:r>
-              <w:rPr>
-                <w:rFonts w:asciiTheme="minorHAnsi" w:hAnsiTheme="minorHAnsi"/>
-              </w:rPr>
-              <w:t>only</w:t>
-            </w:r>
-            <w:r>
-              <w:rPr>
-                <w:rFonts w:asciiTheme="minorHAnsi" w:hAnsiTheme="minorHAnsi"/>
-              </w:rPr>
-              <w:t xml:space="preserve"> for AI maintains NSE’s control of the product. </w:t>
+              <w:t xml:space="preserve"> Use of third party only for AI maintains NSE’s control of the product. </w:t>
             </w:r>
           </w:p>
         </w:tc>
       </w:tr>
     </w:tbl>
+    <w:p>
+      <w:pPr>
+        <w:ind w:left="360"/>
+      </w:pPr>
+    </w:p>
     <w:p>
       <w:pPr>
         <w:ind w:left="360"/>
@@ -7067,7 +7404,7 @@
           <w:szCs w:val="28"/>
         </w:rPr>
       </w:pPr>
-      <w:bookmarkStart w:id="22" w:name="_Toc332112098"/>
+      <w:bookmarkStart w:id="24" w:name="_Toc332112098"/>
       <w:r>
         <w:rPr>
           <w:rFonts w:asciiTheme="minorHAnsi" w:hAnsiTheme="minorHAnsi"/>
@@ -7077,7 +7414,7 @@
         </w:rPr>
         <w:t>Approvals</w:t>
       </w:r>
-      <w:bookmarkEnd w:id="22"/>
+      <w:bookmarkEnd w:id="24"/>
     </w:p>
     <w:p>
       <w:pPr>
@@ -7089,7 +7426,23 @@
         <w:ind w:left="360"/>
       </w:pPr>
       <w:r>
-        <w:t>The signatures of the people below indicate an understanding in the purpose and content of this document by those signing it.  By signing this document you indicate that you approve of the proposed project outlined in this business case and that the next steps may be taken to create a formal project in accordance with the details outlined herein.</w:t>
+        <w:t xml:space="preserve">The signatures of the people below indicate an understanding </w:t>
+      </w:r>
+      <w:proofErr w:type="gramStart"/>
+      <w:r>
+        <w:t>in</w:t>
+      </w:r>
+      <w:proofErr w:type="gramEnd"/>
+      <w:r>
+        <w:t xml:space="preserve"> the purpose and content of this document by those signing it.  By signing this </w:t>
+      </w:r>
+      <w:proofErr w:type="gramStart"/>
+      <w:r>
+        <w:t>document</w:t>
+      </w:r>
+      <w:proofErr w:type="gramEnd"/>
+      <w:r>
+        <w:t xml:space="preserve"> you indicate that you approve of the proposed project outlined in this business case and that the next steps may be taken to create a formal project in accordance with the details outlined herein.</w:t>
       </w:r>
     </w:p>
     <w:p>
@@ -7262,7 +7615,13 @@
               <w:rPr>
                 <w:rFonts w:asciiTheme="minorHAnsi" w:hAnsiTheme="minorHAnsi"/>
               </w:rPr>
-              <w:t>Mary, K</w:t>
+              <w:t>M, K</w:t>
+            </w:r>
+            <w:r>
+              <w:rPr>
+                <w:rFonts w:asciiTheme="minorHAnsi" w:hAnsiTheme="minorHAnsi"/>
+              </w:rPr>
+              <w:t>ay</w:t>
             </w:r>
             <w:r>
               <w:rPr>
@@ -7361,7 +7720,13 @@
               <w:rPr>
                 <w:rFonts w:asciiTheme="minorHAnsi" w:hAnsiTheme="minorHAnsi"/>
               </w:rPr>
-              <w:t>J, Jones</w:t>
+              <w:t xml:space="preserve">J, </w:t>
+            </w:r>
+            <w:r>
+              <w:rPr>
+                <w:rFonts w:asciiTheme="minorHAnsi" w:hAnsiTheme="minorHAnsi"/>
+              </w:rPr>
+              <w:t>Doe</w:t>
             </w:r>
             <w:r>
               <w:rPr>
@@ -7409,7 +7774,23 @@
                 <w:i/>
                 <w:iCs/>
               </w:rPr>
-              <w:t>Jim’s signature</w:t>
+              <w:t>J</w:t>
+            </w:r>
+            <w:r>
+              <w:rPr>
+                <w:rFonts w:asciiTheme="minorHAnsi" w:hAnsiTheme="minorHAnsi"/>
+                <w:i/>
+                <w:iCs/>
+              </w:rPr>
+              <w:t>ohn</w:t>
+            </w:r>
+            <w:r>
+              <w:rPr>
+                <w:rFonts w:asciiTheme="minorHAnsi" w:hAnsiTheme="minorHAnsi"/>
+                <w:i/>
+                <w:iCs/>
+              </w:rPr>
+              <w:t>’s signature</w:t>
             </w:r>
           </w:p>
         </w:tc>
@@ -7441,27 +7822,9 @@
       </w:r>
     </w:p>
     <w:p/>
-    <w:p>
-      <w:r>
-        <w:t xml:space="preserve">This free Business Case Template is brought to you by </w:t>
-      </w:r>
-      <w:hyperlink r:id="rId7" w:history="1">
-        <w:r>
-          <w:rPr>
-            <w:rStyle w:val="Hyperlink"/>
-          </w:rPr>
-          <w:t>www.ProjectManagementDocs.com</w:t>
-        </w:r>
-      </w:hyperlink>
-    </w:p>
-    <w:p>
-      <w:pPr>
-        <w:ind w:left="360"/>
-      </w:pPr>
-    </w:p>
     <w:sectPr>
-      <w:headerReference w:type="default" r:id="rId8"/>
-      <w:footerReference w:type="default" r:id="rId9"/>
+      <w:headerReference w:type="default" r:id="rId7"/>
+      <w:footerReference w:type="default" r:id="rId8"/>
       <w:pgSz w:w="12240" w:h="15840"/>
       <w:pgMar w:top="2601" w:right="1440" w:bottom="1440" w:left="1440" w:header="720" w:footer="720" w:gutter="0"/>
       <w:cols w:space="720"/>
@@ -9276,6 +9639,7 @@
   <w:style w:type="paragraph" w:default="1" w:styleId="Normal">
     <w:name w:val="Normal"/>
     <w:qFormat/>
+    <w:rsid w:val="007F6F5D"/>
   </w:style>
   <w:style w:type="paragraph" w:styleId="Heading1">
     <w:name w:val="heading 1"/>

</xml_diff>

<commit_message>
added remaining documents; added NSE logo to all docs
</commit_message>
<xml_diff>
--- a/02 Business Case.docx
+++ b/02 Business Case.docx
@@ -2,100 +2,6 @@
 <file path=word/document.xml><?xml version="1.0" encoding="utf-8"?>
 <w:document xmlns:wpc="http://schemas.microsoft.com/office/word/2010/wordprocessingCanvas" xmlns:cx="http://schemas.microsoft.com/office/drawing/2014/chartex" xmlns:cx1="http://schemas.microsoft.com/office/drawing/2015/9/8/chartex" xmlns:cx2="http://schemas.microsoft.com/office/drawing/2015/10/21/chartex" xmlns:cx3="http://schemas.microsoft.com/office/drawing/2016/5/9/chartex" xmlns:cx4="http://schemas.microsoft.com/office/drawing/2016/5/10/chartex" xmlns:cx5="http://schemas.microsoft.com/office/drawing/2016/5/11/chartex" xmlns:cx6="http://schemas.microsoft.com/office/drawing/2016/5/12/chartex" xmlns:cx7="http://schemas.microsoft.com/office/drawing/2016/5/13/chartex" xmlns:cx8="http://schemas.microsoft.com/office/drawing/2016/5/14/chartex" xmlns:mc="http://schemas.openxmlformats.org/markup-compatibility/2006" xmlns:aink="http://schemas.microsoft.com/office/drawing/2016/ink" xmlns:am3d="http://schemas.microsoft.com/office/drawing/2017/model3d" xmlns:o="urn:schemas-microsoft-com:office:office" xmlns:oel="http://schemas.microsoft.com/office/2019/extlst" xmlns:r="http://schemas.openxmlformats.org/officeDocument/2006/relationships" xmlns:m="http://schemas.openxmlformats.org/officeDocument/2006/math" xmlns:v="urn:schemas-microsoft-com:vml" xmlns:wp14="http://schemas.microsoft.com/office/word/2010/wordprocessingDrawing" xmlns:wp="http://schemas.openxmlformats.org/drawingml/2006/wordprocessingDrawing" xmlns:w10="urn:schemas-microsoft-com:office:word" xmlns:w="http://schemas.openxmlformats.org/wordprocessingml/2006/main" xmlns:w14="http://schemas.microsoft.com/office/word/2010/wordml" xmlns:w15="http://schemas.microsoft.com/office/word/2012/wordml" xmlns:w16cex="http://schemas.microsoft.com/office/word/2018/wordml/cex" xmlns:w16cid="http://schemas.microsoft.com/office/word/2016/wordml/cid" xmlns:w16="http://schemas.microsoft.com/office/word/2018/wordml" xmlns:w16du="http://schemas.microsoft.com/office/word/2023/wordml/word16du" xmlns:w16sdtdh="http://schemas.microsoft.com/office/word/2020/wordml/sdtdatahash" xmlns:w16se="http://schemas.microsoft.com/office/word/2015/wordml/symex" xmlns:wpg="http://schemas.microsoft.com/office/word/2010/wordprocessingGroup" xmlns:wpi="http://schemas.microsoft.com/office/word/2010/wordprocessingInk" xmlns:wne="http://schemas.microsoft.com/office/word/2006/wordml" xmlns:wps="http://schemas.microsoft.com/office/word/2010/wordprocessingShape" mc:Ignorable="w14 w15 w16se w16cid w16 w16cex w16sdtdh w16du wp14">
   <w:body>
-    <w:p>
-      <w:pPr>
-        <w:rPr>
-          <w:rFonts w:eastAsia="Times New Roman" w:cs="Times New Roman"/>
-          <w:bCs/>
-          <w:smallCaps/>
-          <w:sz w:val="22"/>
-          <w:szCs w:val="22"/>
-        </w:rPr>
-      </w:pPr>
-      <w:r>
-        <w:rPr>
-          <w:rFonts w:eastAsia="Times New Roman" w:cs="Times New Roman"/>
-          <w:bCs/>
-          <w:smallCaps/>
-          <w:sz w:val="22"/>
-          <w:szCs w:val="22"/>
-        </w:rPr>
-        <w:t xml:space="preserve">Clayton </w:t>
-      </w:r>
-      <w:r>
-        <w:rPr>
-          <w:rFonts w:eastAsia="Times New Roman" w:cs="Times New Roman"/>
-          <w:bCs/>
-          <w:smallCaps/>
-          <w:sz w:val="22"/>
-          <w:szCs w:val="22"/>
-        </w:rPr>
-        <w:t>DeSimone</w:t>
-      </w:r>
-    </w:p>
-    <w:p>
-      <w:pPr>
-        <w:rPr>
-          <w:rFonts w:eastAsia="Times New Roman" w:cs="Times New Roman"/>
-          <w:bCs/>
-          <w:smallCaps/>
-          <w:sz w:val="22"/>
-          <w:szCs w:val="22"/>
-        </w:rPr>
-      </w:pPr>
-      <w:r>
-        <w:rPr>
-          <w:rFonts w:eastAsia="Times New Roman" w:cs="Times New Roman"/>
-          <w:bCs/>
-          <w:smallCaps/>
-          <w:sz w:val="22"/>
-          <w:szCs w:val="22"/>
-        </w:rPr>
-        <w:t>Project Management</w:t>
-      </w:r>
-    </w:p>
-    <w:p>
-      <w:pPr>
-        <w:rPr>
-          <w:rFonts w:eastAsia="Times New Roman" w:cs="Times New Roman"/>
-          <w:bCs/>
-          <w:smallCaps/>
-          <w:sz w:val="22"/>
-          <w:szCs w:val="22"/>
-        </w:rPr>
-      </w:pPr>
-      <w:r>
-        <w:rPr>
-          <w:rFonts w:eastAsia="Times New Roman" w:cs="Times New Roman"/>
-          <w:bCs/>
-          <w:smallCaps/>
-          <w:sz w:val="22"/>
-          <w:szCs w:val="22"/>
-        </w:rPr>
-        <w:t>Assignment 7</w:t>
-      </w:r>
-    </w:p>
-    <w:p>
-      <w:pPr>
-        <w:rPr>
-          <w:rFonts w:eastAsia="Times New Roman" w:cs="Times New Roman"/>
-          <w:bCs/>
-          <w:smallCaps/>
-          <w:sz w:val="22"/>
-          <w:szCs w:val="22"/>
-        </w:rPr>
-      </w:pPr>
-      <w:r>
-        <w:rPr>
-          <w:rFonts w:eastAsia="Times New Roman" w:cs="Times New Roman"/>
-          <w:bCs/>
-          <w:smallCaps/>
-          <w:sz w:val="22"/>
-          <w:szCs w:val="22"/>
-        </w:rPr>
-        <w:t>2/22/2024</w:t>
-      </w:r>
-    </w:p>
     <w:p/>
     <w:p/>
     <w:p>
@@ -339,7 +245,34 @@
           <w:sz w:val="28"/>
           <w:szCs w:val="28"/>
         </w:rPr>
-        <w:t>2/22/2024</w:t>
+        <w:t>01</w:t>
+      </w:r>
+      <w:r>
+        <w:rPr>
+          <w:b/>
+          <w:smallCaps/>
+          <w:sz w:val="28"/>
+          <w:szCs w:val="28"/>
+        </w:rPr>
+        <w:t>/</w:t>
+      </w:r>
+      <w:r>
+        <w:rPr>
+          <w:b/>
+          <w:smallCaps/>
+          <w:sz w:val="28"/>
+          <w:szCs w:val="28"/>
+        </w:rPr>
+        <w:t>01</w:t>
+      </w:r>
+      <w:r>
+        <w:rPr>
+          <w:b/>
+          <w:smallCaps/>
+          <w:sz w:val="28"/>
+          <w:szCs w:val="28"/>
+        </w:rPr>
+        <w:t>/2024</w:t>
       </w:r>
     </w:p>
     <w:p>
@@ -3129,17 +3062,14 @@
         <w:ind w:left="810"/>
       </w:pPr>
       <w:r>
+        <w:lastRenderedPageBreak/>
         <w:t>Processes within NSE will undergo reassessment to accommodate the development, quality assurance, and requirements of the new software product.</w:t>
       </w:r>
       <w:r>
         <w:t xml:space="preserve"> T</w:t>
       </w:r>
       <w:r>
-        <w:t xml:space="preserve">echnological </w:t>
-      </w:r>
-      <w:r>
-        <w:lastRenderedPageBreak/>
-        <w:t xml:space="preserve">enhancements, led by the Technology Support team, will include the adoption of </w:t>
+        <w:t xml:space="preserve">echnological enhancements, led by the Technology Support team, will include the adoption of </w:t>
       </w:r>
       <w:r>
         <w:t xml:space="preserve">AI into the </w:t>
@@ -3419,7 +3349,11 @@
         <w:t xml:space="preserve"> will involve a comprehensive software development lifecycle, encompassing phases such as requirements gathering, design, development, testing, and deployment. The project</w:t>
       </w:r>
       <w:r>
-        <w:t>’s purpose</w:t>
+        <w:t xml:space="preserve">’s </w:t>
+      </w:r>
+      <w:r>
+        <w:lastRenderedPageBreak/>
+        <w:t>purpose</w:t>
       </w:r>
       <w:r>
         <w:t xml:space="preserve"> is to enhance NSE's product </w:t>
@@ -3463,7 +3397,6 @@
           <w:sz w:val="24"/>
           <w:szCs w:val="24"/>
         </w:rPr>
-        <w:lastRenderedPageBreak/>
         <w:t>Goals and Objectives</w:t>
       </w:r>
       <w:bookmarkEnd w:id="16"/>
@@ -4255,6 +4188,7 @@
         <w:ind w:left="810"/>
       </w:pPr>
       <w:r>
+        <w:lastRenderedPageBreak/>
         <w:t xml:space="preserve">The following assumptions apply to the </w:t>
       </w:r>
       <w:r>
@@ -4284,7 +4218,6 @@
         <w:ind w:left="1080" w:hanging="270"/>
       </w:pPr>
       <w:r>
-        <w:lastRenderedPageBreak/>
         <w:t>Funding for Hardware/Software: The NSE project operates under the assumption that there will be adequate funding for the purchase of necessary hardware and software components</w:t>
       </w:r>
       <w:r>
@@ -4666,7 +4599,6 @@
               <w:rPr>
                 <w:rFonts w:asciiTheme="minorHAnsi" w:hAnsiTheme="minorHAnsi"/>
               </w:rPr>
-              <w:lastRenderedPageBreak/>
               <w:t>Design and Prototyping</w:t>
             </w:r>
           </w:p>
@@ -5589,6 +5521,7 @@
         <w:t xml:space="preserve">roject, descriptions of these actions, and the costs or savings associated with them through the </w:t>
       </w:r>
       <w:r>
+        <w:lastRenderedPageBreak/>
         <w:t>course of the project</w:t>
       </w:r>
       <w:r>
@@ -5666,7 +5599,6 @@
                 <w:bCs/>
                 <w:sz w:val="16"/>
               </w:rPr>
-              <w:lastRenderedPageBreak/>
               <w:t>Action</w:t>
             </w:r>
           </w:p>
@@ -6918,7 +6850,6 @@
         <w:ind w:left="360"/>
       </w:pPr>
       <w:r>
-        <w:lastRenderedPageBreak/>
         <w:t>Based on the cost-benefit analysis above, it is evident that authorizing the New Solutions Enterprise New Product Launch project will result in significant savings of $150,000 by the end of the project lifecycle. This represents a substantial increase in revenue and underscores the positive impact this project will have on the company. It's important to note that these savings do not include potential future revenue beyond the project, further highlighting the long-term benefits of this initiative.</w:t>
       </w:r>
     </w:p>
@@ -7426,23 +7357,19 @@
         <w:ind w:left="360"/>
       </w:pPr>
       <w:r>
-        <w:t xml:space="preserve">The signatures of the people below indicate an understanding </w:t>
+        <w:t xml:space="preserve">The signatures of the people below indicate an understanding in the purpose and content of this document by those signing it.  By signing this </w:t>
       </w:r>
       <w:proofErr w:type="gramStart"/>
       <w:r>
-        <w:t>in</w:t>
+        <w:t>document</w:t>
       </w:r>
       <w:proofErr w:type="gramEnd"/>
       <w:r>
-        <w:t xml:space="preserve"> the purpose and content of this document by those signing it.  By signing this </w:t>
-      </w:r>
-      <w:proofErr w:type="gramStart"/>
-      <w:r>
-        <w:t>document</w:t>
-      </w:r>
-      <w:proofErr w:type="gramEnd"/>
-      <w:r>
-        <w:t xml:space="preserve"> you indicate that you approve of the proposed project outlined in this business case and that the next steps may be taken to create a formal project in accordance with the details outlined herein.</w:t>
+        <w:t xml:space="preserve"> you indicate that you approve </w:t>
+      </w:r>
+      <w:r>
+        <w:lastRenderedPageBreak/>
+        <w:t>of the proposed project outlined in this business case and that the next steps may be taken to create a formal project in accordance with the details outlined herein.</w:t>
       </w:r>
     </w:p>
     <w:p>
@@ -7697,6 +7624,12 @@
                 <w:rFonts w:asciiTheme="minorHAnsi" w:hAnsiTheme="minorHAnsi"/>
               </w:rPr>
             </w:pPr>
+            <w:r>
+              <w:rPr>
+                <w:rFonts w:asciiTheme="minorHAnsi" w:hAnsiTheme="minorHAnsi"/>
+              </w:rPr>
+              <w:t>01/01/2024</w:t>
+            </w:r>
           </w:p>
         </w:tc>
       </w:tr>
@@ -7806,6 +7739,12 @@
                 <w:rFonts w:asciiTheme="minorHAnsi" w:hAnsiTheme="minorHAnsi"/>
               </w:rPr>
             </w:pPr>
+            <w:r>
+              <w:rPr>
+                <w:rFonts w:asciiTheme="minorHAnsi" w:hAnsiTheme="minorHAnsi"/>
+              </w:rPr>
+              <w:t>01/01/2024</w:t>
+            </w:r>
           </w:p>
         </w:tc>
       </w:tr>
@@ -7874,73 +7813,6 @@
           <w:pStyle w:val="Footer"/>
         </w:pPr>
         <w:r>
-          <w:rPr>
-            <w:noProof/>
-          </w:rPr>
-          <w:drawing>
-            <wp:anchor distT="0" distB="0" distL="114300" distR="114300" simplePos="0" relativeHeight="251660288" behindDoc="1" locked="0" layoutInCell="1" allowOverlap="1" wp14:anchorId="54C5CD0E" wp14:editId="01BED793">
-              <wp:simplePos x="0" y="0"/>
-              <wp:positionH relativeFrom="column">
-                <wp:posOffset>4218305</wp:posOffset>
-              </wp:positionH>
-              <wp:positionV relativeFrom="paragraph">
-                <wp:posOffset>-3000375</wp:posOffset>
-              </wp:positionV>
-              <wp:extent cx="2640194" cy="3829633"/>
-              <wp:effectExtent l="0" t="0" r="8255" b="0"/>
-              <wp:wrapNone/>
-              <wp:docPr id="2" name="Picture 2" descr="../Desktop/WorkFiles/Project%20Management%20Docs/Branding/PMD-Branding-1217-Logo-Icon-SingleColor-WaterMark.png"/>
-              <wp:cNvGraphicFramePr>
-                <a:graphicFrameLocks xmlns:a="http://schemas.openxmlformats.org/drawingml/2006/main" noChangeAspect="1"/>
-              </wp:cNvGraphicFramePr>
-              <a:graphic xmlns:a="http://schemas.openxmlformats.org/drawingml/2006/main">
-                <a:graphicData uri="http://schemas.openxmlformats.org/drawingml/2006/picture">
-                  <pic:pic xmlns:pic="http://schemas.openxmlformats.org/drawingml/2006/picture">
-                    <pic:nvPicPr>
-                      <pic:cNvPr id="0" name="Picture 1" descr="../Desktop/WorkFiles/Project%20Management%20Docs/Branding/PMD-Branding-1217-Logo-Icon-SingleColor-WaterMark.png"/>
-                      <pic:cNvPicPr>
-                        <a:picLocks noChangeAspect="1" noChangeArrowheads="1"/>
-                      </pic:cNvPicPr>
-                    </pic:nvPicPr>
-                    <pic:blipFill>
-                      <a:blip r:embed="rId1">
-                        <a:extLst>
-                          <a:ext uri="{28A0092B-C50C-407E-A947-70E740481C1C}">
-                            <a14:useLocalDpi xmlns:a14="http://schemas.microsoft.com/office/drawing/2010/main" val="0"/>
-                          </a:ext>
-                        </a:extLst>
-                      </a:blip>
-                      <a:srcRect/>
-                      <a:stretch>
-                        <a:fillRect/>
-                      </a:stretch>
-                    </pic:blipFill>
-                    <pic:spPr bwMode="auto">
-                      <a:xfrm>
-                        <a:off x="0" y="0"/>
-                        <a:ext cx="2640194" cy="3829633"/>
-                      </a:xfrm>
-                      <a:prstGeom prst="rect">
-                        <a:avLst/>
-                      </a:prstGeom>
-                      <a:noFill/>
-                      <a:ln>
-                        <a:noFill/>
-                      </a:ln>
-                    </pic:spPr>
-                  </pic:pic>
-                </a:graphicData>
-              </a:graphic>
-              <wp14:sizeRelH relativeFrom="page">
-                <wp14:pctWidth>0</wp14:pctWidth>
-              </wp14:sizeRelH>
-              <wp14:sizeRelV relativeFrom="page">
-                <wp14:pctHeight>0</wp14:pctHeight>
-              </wp14:sizeRelV>
-            </wp:anchor>
-          </w:drawing>
-        </w:r>
-        <w:r>
           <w:fldChar w:fldCharType="begin"/>
         </w:r>
         <w:r>
@@ -8017,18 +7889,10 @@
         <w:noProof/>
       </w:rPr>
       <w:drawing>
-        <wp:anchor distT="0" distB="0" distL="114300" distR="114300" simplePos="0" relativeHeight="251658240" behindDoc="1" locked="0" layoutInCell="1" allowOverlap="1" wp14:anchorId="6ABDA6EF" wp14:editId="08BA0627">
-          <wp:simplePos x="0" y="0"/>
-          <wp:positionH relativeFrom="column">
-            <wp:posOffset>-289560</wp:posOffset>
-          </wp:positionH>
-          <wp:positionV relativeFrom="paragraph">
-            <wp:posOffset>-116840</wp:posOffset>
-          </wp:positionV>
-          <wp:extent cx="2608758" cy="1031240"/>
-          <wp:effectExtent l="0" t="0" r="7620" b="10160"/>
-          <wp:wrapNone/>
-          <wp:docPr id="1" name="Picture 1" descr="/Users/brittanysenter/Desktop/WorkFiles/Project Management Docs/Branding/PMD Logo Files/1 - Main Logo/Full Color/PMD-Branding-1217-Logo-Main-FullColor-R1-D1.png"/>
+        <wp:inline distT="0" distB="0" distL="0" distR="0" wp14:anchorId="7312000B" wp14:editId="7018A260">
+          <wp:extent cx="2457493" cy="1075614"/>
+          <wp:effectExtent l="0" t="0" r="0" b="0"/>
+          <wp:docPr id="2013331103" name="Picture 1"/>
           <wp:cNvGraphicFramePr>
             <a:graphicFrameLocks xmlns:a="http://schemas.openxmlformats.org/drawingml/2006/main" noChangeAspect="1"/>
           </wp:cNvGraphicFramePr>
@@ -8036,7 +7900,7 @@
             <a:graphicData uri="http://schemas.openxmlformats.org/drawingml/2006/picture">
               <pic:pic xmlns:pic="http://schemas.openxmlformats.org/drawingml/2006/picture">
                 <pic:nvPicPr>
-                  <pic:cNvPr id="0" name="Picture 1" descr="/Users/brittanysenter/Desktop/WorkFiles/Project Management Docs/Branding/PMD Logo Files/1 - Main Logo/Full Color/PMD-Branding-1217-Logo-Main-FullColor-R1-D1.png"/>
+                  <pic:cNvPr id="0" name="Picture 1"/>
                   <pic:cNvPicPr>
                     <a:picLocks noChangeAspect="1" noChangeArrowheads="1"/>
                   </pic:cNvPicPr>
@@ -8057,7 +7921,7 @@
                 <pic:spPr bwMode="auto">
                   <a:xfrm>
                     <a:off x="0" y="0"/>
-                    <a:ext cx="2608758" cy="1031240"/>
+                    <a:ext cx="2490614" cy="1090111"/>
                   </a:xfrm>
                   <a:prstGeom prst="rect">
                     <a:avLst/>
@@ -8070,13 +7934,7 @@
               </pic:pic>
             </a:graphicData>
           </a:graphic>
-          <wp14:sizeRelH relativeFrom="page">
-            <wp14:pctWidth>0</wp14:pctWidth>
-          </wp14:sizeRelH>
-          <wp14:sizeRelV relativeFrom="page">
-            <wp14:pctHeight>0</wp14:pctHeight>
-          </wp14:sizeRelV>
-        </wp:anchor>
+        </wp:inline>
       </w:drawing>
     </w:r>
     <w:r>
@@ -8084,13 +7942,6 @@
     </w:r>
     <w:r>
       <w:tab/>
-    </w:r>
-    <w:r>
-      <w:tab/>
-    </w:r>
-    <w:r>
-      <w:tab/>
-      <w:t xml:space="preserve"> </w:t>
     </w:r>
     <w:r>
       <w:rPr>
@@ -8147,6 +7998,13 @@
         <w:color w:val="44546A" w:themeColor="text2"/>
       </w:rPr>
       <w:t>com</w:t>
+    </w:r>
+    <w:r>
+      <w:tab/>
+    </w:r>
+    <w:r>
+      <w:tab/>
+      <w:t xml:space="preserve"> </w:t>
     </w:r>
   </w:p>
 </w:hdr>

</xml_diff>